<commit_message>
Fix Bab 1 and Bab 2
</commit_message>
<xml_diff>
--- a/Bab 1.docx
+++ b/Bab 1.docx
@@ -69,13 +69,31 @@
           <w:bCs/>
         </w:rPr>
       </w:pPr>
+      <w:proofErr w:type="spellStart"/>
       <w:r>
         <w:rPr>
           <w:b/>
           <w:bCs/>
         </w:rPr>
-        <w:t>Latar Belakang</w:t>
-      </w:r>
+        <w:t>Latar</w:t>
+      </w:r>
+      <w:proofErr w:type="spellEnd"/>
+      <w:r>
+        <w:rPr>
+          <w:b/>
+          <w:bCs/>
+        </w:rPr>
+        <w:t xml:space="preserve"> </w:t>
+      </w:r>
+      <w:proofErr w:type="spellStart"/>
+      <w:r>
+        <w:rPr>
+          <w:b/>
+          <w:bCs/>
+        </w:rPr>
+        <w:t>Belakang</w:t>
+      </w:r>
+      <w:proofErr w:type="spellEnd"/>
     </w:p>
     <w:p>
       <w:pPr>
@@ -83,7 +101,292 @@
         <w:ind w:left="1080" w:firstLine="720"/>
       </w:pPr>
       <w:r>
-        <w:t xml:space="preserve">Pada zaman sekaarang, informasi dan teknologi sudah berkembang pesat, tak terkecuali di Indonesia. Di Indonesia sendiri, sekarang sudah memasuki industry 4.0 dimana semuanya sudah serba digital, informasi bisa berkembang cepat melalui media digital hanya dalam hitungan detik saja. Dilansir dari DataIndonesia.id, pengguna media sosial di Indonesia mencapai 191 Juta per Januari 2022. Hal ini membuktikan bahwa mayoritas penduduk Indonesia sudah menggunakan media sosial untuk mendapatkan serta berbagi informasi melalui media sosial.  </w:t>
+        <w:t xml:space="preserve">Pada zaman </w:t>
+      </w:r>
+      <w:proofErr w:type="spellStart"/>
+      <w:r>
+        <w:t>sekaarang</w:t>
+      </w:r>
+      <w:proofErr w:type="spellEnd"/>
+      <w:r>
+        <w:t xml:space="preserve">, informasi dan </w:t>
+      </w:r>
+      <w:proofErr w:type="spellStart"/>
+      <w:r>
+        <w:t>teknologi</w:t>
+      </w:r>
+      <w:proofErr w:type="spellEnd"/>
+      <w:r>
+        <w:t xml:space="preserve"> sudah </w:t>
+      </w:r>
+      <w:proofErr w:type="spellStart"/>
+      <w:r>
+        <w:t>berkembang</w:t>
+      </w:r>
+      <w:proofErr w:type="spellEnd"/>
+      <w:r>
+        <w:t xml:space="preserve"> </w:t>
+      </w:r>
+      <w:proofErr w:type="spellStart"/>
+      <w:r>
+        <w:t>pesat</w:t>
+      </w:r>
+      <w:proofErr w:type="spellEnd"/>
+      <w:r>
+        <w:t xml:space="preserve">, </w:t>
+      </w:r>
+      <w:proofErr w:type="spellStart"/>
+      <w:r>
+        <w:t>tak</w:t>
+      </w:r>
+      <w:proofErr w:type="spellEnd"/>
+      <w:r>
+        <w:t xml:space="preserve"> </w:t>
+      </w:r>
+      <w:proofErr w:type="spellStart"/>
+      <w:r>
+        <w:t>terkecuali</w:t>
+      </w:r>
+      <w:proofErr w:type="spellEnd"/>
+      <w:r>
+        <w:t xml:space="preserve"> di Indonesia. Di Indonesia </w:t>
+      </w:r>
+      <w:proofErr w:type="spellStart"/>
+      <w:r>
+        <w:t>sendiri</w:t>
+      </w:r>
+      <w:proofErr w:type="spellEnd"/>
+      <w:r>
+        <w:t xml:space="preserve">, </w:t>
+      </w:r>
+      <w:proofErr w:type="spellStart"/>
+      <w:r>
+        <w:t>sekarang</w:t>
+      </w:r>
+      <w:proofErr w:type="spellEnd"/>
+      <w:r>
+        <w:t xml:space="preserve"> sudah memasuki industry 4.0 </w:t>
+      </w:r>
+      <w:proofErr w:type="spellStart"/>
+      <w:r>
+        <w:t>dimana</w:t>
+      </w:r>
+      <w:proofErr w:type="spellEnd"/>
+      <w:r>
+        <w:t xml:space="preserve"> </w:t>
+      </w:r>
+      <w:proofErr w:type="spellStart"/>
+      <w:r>
+        <w:t>semuanya</w:t>
+      </w:r>
+      <w:proofErr w:type="spellEnd"/>
+      <w:r>
+        <w:t xml:space="preserve"> sudah </w:t>
+      </w:r>
+      <w:proofErr w:type="spellStart"/>
+      <w:r>
+        <w:t>serba</w:t>
+      </w:r>
+      <w:proofErr w:type="spellEnd"/>
+      <w:r>
+        <w:t xml:space="preserve"> digital, informasi </w:t>
+      </w:r>
+      <w:proofErr w:type="spellStart"/>
+      <w:r>
+        <w:t>bisa</w:t>
+      </w:r>
+      <w:proofErr w:type="spellEnd"/>
+      <w:r>
+        <w:t xml:space="preserve"> </w:t>
+      </w:r>
+      <w:proofErr w:type="spellStart"/>
+      <w:r>
+        <w:t>berkembang</w:t>
+      </w:r>
+      <w:proofErr w:type="spellEnd"/>
+      <w:r>
+        <w:t xml:space="preserve"> </w:t>
+      </w:r>
+      <w:proofErr w:type="spellStart"/>
+      <w:r>
+        <w:t>cepat</w:t>
+      </w:r>
+      <w:proofErr w:type="spellEnd"/>
+      <w:r>
+        <w:t xml:space="preserve"> melalui media digital hanya </w:t>
+      </w:r>
+      <w:proofErr w:type="spellStart"/>
+      <w:r>
+        <w:t>dalam</w:t>
+      </w:r>
+      <w:proofErr w:type="spellEnd"/>
+      <w:r>
+        <w:t xml:space="preserve"> </w:t>
+      </w:r>
+      <w:proofErr w:type="spellStart"/>
+      <w:r>
+        <w:t>hitungan</w:t>
+      </w:r>
+      <w:proofErr w:type="spellEnd"/>
+      <w:r>
+        <w:t xml:space="preserve"> </w:t>
+      </w:r>
+      <w:proofErr w:type="spellStart"/>
+      <w:r>
+        <w:t>detik</w:t>
+      </w:r>
+      <w:proofErr w:type="spellEnd"/>
+      <w:r>
+        <w:t xml:space="preserve"> </w:t>
+      </w:r>
+      <w:proofErr w:type="spellStart"/>
+      <w:r>
+        <w:t>saja</w:t>
+      </w:r>
+      <w:proofErr w:type="spellEnd"/>
+      <w:r>
+        <w:t xml:space="preserve">. </w:t>
+      </w:r>
+      <w:proofErr w:type="spellStart"/>
+      <w:r>
+        <w:t>Dilansir</w:t>
+      </w:r>
+      <w:proofErr w:type="spellEnd"/>
+      <w:r>
+        <w:t xml:space="preserve"> </w:t>
+      </w:r>
+      <w:proofErr w:type="spellStart"/>
+      <w:r>
+        <w:t>dari</w:t>
+      </w:r>
+      <w:proofErr w:type="spellEnd"/>
+      <w:r>
+        <w:t xml:space="preserve"> </w:t>
+      </w:r>
+      <w:sdt>
+        <w:sdtPr>
+          <w:id w:val="-1048757093"/>
+          <w:citation/>
+        </w:sdtPr>
+        <w:sdtContent>
+          <w:r>
+            <w:fldChar w:fldCharType="begin"/>
+          </w:r>
+          <w:r>
+            <w:instrText xml:space="preserve"> CITATION Mon22 \l 1033 </w:instrText>
+          </w:r>
+          <w:r>
+            <w:fldChar w:fldCharType="separate"/>
+          </w:r>
+          <w:r>
+            <w:rPr>
+              <w:noProof/>
+            </w:rPr>
+            <w:t>(Rizaty, 2022)</w:t>
+          </w:r>
+          <w:r>
+            <w:fldChar w:fldCharType="end"/>
+          </w:r>
+        </w:sdtContent>
+      </w:sdt>
+      <w:r>
+        <w:t xml:space="preserve">, </w:t>
+      </w:r>
+      <w:proofErr w:type="spellStart"/>
+      <w:r>
+        <w:t>pengguna</w:t>
+      </w:r>
+      <w:proofErr w:type="spellEnd"/>
+      <w:r>
+        <w:t xml:space="preserve"> media </w:t>
+      </w:r>
+      <w:proofErr w:type="spellStart"/>
+      <w:r>
+        <w:t>sosial</w:t>
+      </w:r>
+      <w:proofErr w:type="spellEnd"/>
+      <w:r>
+        <w:t xml:space="preserve"> di Indonesia </w:t>
+      </w:r>
+      <w:proofErr w:type="spellStart"/>
+      <w:r>
+        <w:t>mencapai</w:t>
+      </w:r>
+      <w:proofErr w:type="spellEnd"/>
+      <w:r>
+        <w:t xml:space="preserve"> 191 Juta per </w:t>
+      </w:r>
+      <w:proofErr w:type="spellStart"/>
+      <w:r>
+        <w:t>Januari</w:t>
+      </w:r>
+      <w:proofErr w:type="spellEnd"/>
+      <w:r>
+        <w:t xml:space="preserve"> 2022. Hal ini </w:t>
+      </w:r>
+      <w:proofErr w:type="spellStart"/>
+      <w:r>
+        <w:t>membuktikan</w:t>
+      </w:r>
+      <w:proofErr w:type="spellEnd"/>
+      <w:r>
+        <w:t xml:space="preserve"> bahwa </w:t>
+      </w:r>
+      <w:proofErr w:type="spellStart"/>
+      <w:r>
+        <w:t>mayoritas</w:t>
+      </w:r>
+      <w:proofErr w:type="spellEnd"/>
+      <w:r>
+        <w:t xml:space="preserve"> </w:t>
+      </w:r>
+      <w:proofErr w:type="spellStart"/>
+      <w:r>
+        <w:t>penduduk</w:t>
+      </w:r>
+      <w:proofErr w:type="spellEnd"/>
+      <w:r>
+        <w:t xml:space="preserve"> Indonesia sudah </w:t>
+      </w:r>
+      <w:proofErr w:type="spellStart"/>
+      <w:r>
+        <w:t>menggunakan</w:t>
+      </w:r>
+      <w:proofErr w:type="spellEnd"/>
+      <w:r>
+        <w:t xml:space="preserve"> media </w:t>
+      </w:r>
+      <w:proofErr w:type="spellStart"/>
+      <w:r>
+        <w:t>sosial</w:t>
+      </w:r>
+      <w:proofErr w:type="spellEnd"/>
+      <w:r>
+        <w:t xml:space="preserve"> untuk mendapatkan </w:t>
+      </w:r>
+      <w:proofErr w:type="spellStart"/>
+      <w:r>
+        <w:t>serta</w:t>
+      </w:r>
+      <w:proofErr w:type="spellEnd"/>
+      <w:r>
+        <w:t xml:space="preserve"> </w:t>
+      </w:r>
+      <w:proofErr w:type="spellStart"/>
+      <w:r>
+        <w:t>berbagi</w:t>
+      </w:r>
+      <w:proofErr w:type="spellEnd"/>
+      <w:r>
+        <w:t xml:space="preserve"> informasi melalui media </w:t>
+      </w:r>
+      <w:proofErr w:type="spellStart"/>
+      <w:r>
+        <w:t>sosial</w:t>
+      </w:r>
+      <w:proofErr w:type="spellEnd"/>
+      <w:r>
+        <w:t xml:space="preserve">.  </w:t>
       </w:r>
     </w:p>
     <w:p>
@@ -91,18 +394,897 @@
         <w:spacing w:line="480" w:lineRule="auto"/>
         <w:ind w:left="1080" w:firstLine="720"/>
       </w:pPr>
-      <w:r>
-        <w:t xml:space="preserve">Saat ini, banyak sekali ditemukan tweets di media sosial Twitter yang mengandung ujar kebencian salah satunya oleh pengguna Twitter di Indonesia, khususnya yang membahas tentang hacker Bjorka akhir-akhir ini. Pengguna Twitter ini membaca, menerima dan bahkan mengirimkan ujar kebencian di media sosial terkait dengan trending topic tersebut. Istilah ujaran kebencian dipahami sebagai </w:t>
-      </w:r>
-      <w:r>
-        <w:t>tindakan komunikasi yang dilakukan oleh suatu individu atau kelompok dalam bentuk provokasi, hasutan, ataupun penghinaan kepada individu atau kelompok yang lain dalam hal berbagai aspek</w:t>
-      </w:r>
-      <w:r>
-        <w:t xml:space="preserve"> (id Wikipedia). Penyebab dari ujar kebencian sendiri adalah kesalahpahaman dan emosi dalam menerima suatu informasi, tidak sependapat dengan orang lain, dan adanya kebencian pribadi terhadap orang lain. Ujar kebencian bisa menyebabkan seseorang menjadi tidak </w:t>
-      </w:r>
+      <w:proofErr w:type="spellStart"/>
+      <w:r>
+        <w:t>Saat</w:t>
+      </w:r>
+      <w:proofErr w:type="spellEnd"/>
+      <w:r>
+        <w:t xml:space="preserve"> ini, </w:t>
+      </w:r>
+      <w:proofErr w:type="spellStart"/>
+      <w:r>
+        <w:t>banyak</w:t>
+      </w:r>
+      <w:proofErr w:type="spellEnd"/>
+      <w:r>
+        <w:t xml:space="preserve"> </w:t>
+      </w:r>
+      <w:proofErr w:type="spellStart"/>
+      <w:r>
+        <w:t>sekali</w:t>
+      </w:r>
+      <w:proofErr w:type="spellEnd"/>
+      <w:r>
+        <w:t xml:space="preserve"> </w:t>
+      </w:r>
+      <w:proofErr w:type="spellStart"/>
+      <w:r>
+        <w:t>ditemukan</w:t>
+      </w:r>
+      <w:proofErr w:type="spellEnd"/>
+      <w:r>
+        <w:t xml:space="preserve"> tweets di media </w:t>
+      </w:r>
+      <w:proofErr w:type="spellStart"/>
+      <w:r>
+        <w:t>sosial</w:t>
+      </w:r>
+      <w:proofErr w:type="spellEnd"/>
+      <w:r>
+        <w:t xml:space="preserve"> Twitter yang </w:t>
+      </w:r>
+      <w:proofErr w:type="spellStart"/>
+      <w:r>
+        <w:t>mengandung</w:t>
+      </w:r>
+      <w:proofErr w:type="spellEnd"/>
+      <w:r>
+        <w:t xml:space="preserve"> </w:t>
+      </w:r>
+      <w:proofErr w:type="spellStart"/>
+      <w:r>
+        <w:t>ujar</w:t>
+      </w:r>
+      <w:proofErr w:type="spellEnd"/>
+      <w:r>
+        <w:t xml:space="preserve"> </w:t>
+      </w:r>
+      <w:proofErr w:type="spellStart"/>
+      <w:r>
+        <w:t>kebencian</w:t>
+      </w:r>
+      <w:proofErr w:type="spellEnd"/>
+      <w:r>
+        <w:t xml:space="preserve"> salah </w:t>
+      </w:r>
+      <w:proofErr w:type="spellStart"/>
+      <w:r>
+        <w:t>satunya</w:t>
+      </w:r>
+      <w:proofErr w:type="spellEnd"/>
+      <w:r>
+        <w:t xml:space="preserve"> oleh </w:t>
+      </w:r>
+      <w:proofErr w:type="spellStart"/>
+      <w:r>
+        <w:t>pengguna</w:t>
+      </w:r>
+      <w:proofErr w:type="spellEnd"/>
+      <w:r>
+        <w:t xml:space="preserve"> Twitter di Indonesia, </w:t>
+      </w:r>
+      <w:proofErr w:type="spellStart"/>
+      <w:r>
+        <w:t>khususnya</w:t>
+      </w:r>
+      <w:proofErr w:type="spellEnd"/>
+      <w:r>
+        <w:t xml:space="preserve"> yang </w:t>
+      </w:r>
+      <w:proofErr w:type="spellStart"/>
+      <w:r>
+        <w:t>membahas</w:t>
+      </w:r>
+      <w:proofErr w:type="spellEnd"/>
+      <w:r>
+        <w:t xml:space="preserve"> </w:t>
+      </w:r>
+      <w:proofErr w:type="spellStart"/>
+      <w:r>
+        <w:t>tentang</w:t>
+      </w:r>
+      <w:proofErr w:type="spellEnd"/>
+      <w:r>
+        <w:t xml:space="preserve"> hacker </w:t>
+      </w:r>
+      <w:proofErr w:type="spellStart"/>
+      <w:r>
+        <w:t>Bjorka</w:t>
+      </w:r>
+      <w:proofErr w:type="spellEnd"/>
+      <w:r>
+        <w:t xml:space="preserve"> </w:t>
+      </w:r>
+      <w:proofErr w:type="spellStart"/>
+      <w:r>
+        <w:t>akhir-akhir</w:t>
+      </w:r>
+      <w:proofErr w:type="spellEnd"/>
+      <w:r>
+        <w:t xml:space="preserve"> ini. </w:t>
+      </w:r>
+      <w:proofErr w:type="spellStart"/>
+      <w:r>
+        <w:t>Pengguna</w:t>
+      </w:r>
+      <w:proofErr w:type="spellEnd"/>
+      <w:r>
+        <w:t xml:space="preserve"> Twitter ini </w:t>
+      </w:r>
+      <w:proofErr w:type="spellStart"/>
+      <w:r>
+        <w:t>membaca</w:t>
+      </w:r>
+      <w:proofErr w:type="spellEnd"/>
+      <w:r>
+        <w:t xml:space="preserve">, </w:t>
+      </w:r>
+      <w:proofErr w:type="spellStart"/>
+      <w:r>
+        <w:t>menerima</w:t>
+      </w:r>
+      <w:proofErr w:type="spellEnd"/>
+      <w:r>
+        <w:t xml:space="preserve"> dan </w:t>
+      </w:r>
+      <w:proofErr w:type="spellStart"/>
+      <w:r>
+        <w:t>bahkan</w:t>
+      </w:r>
+      <w:proofErr w:type="spellEnd"/>
+      <w:r>
+        <w:t xml:space="preserve"> </w:t>
+      </w:r>
+      <w:proofErr w:type="spellStart"/>
+      <w:r>
+        <w:t>mengirimkan</w:t>
+      </w:r>
+      <w:proofErr w:type="spellEnd"/>
+      <w:r>
+        <w:t xml:space="preserve"> </w:t>
+      </w:r>
+      <w:proofErr w:type="spellStart"/>
+      <w:r>
+        <w:t>ujar</w:t>
+      </w:r>
+      <w:proofErr w:type="spellEnd"/>
+      <w:r>
+        <w:t xml:space="preserve"> </w:t>
+      </w:r>
+      <w:proofErr w:type="spellStart"/>
+      <w:r>
+        <w:t>kebencian</w:t>
+      </w:r>
+      <w:proofErr w:type="spellEnd"/>
+      <w:r>
+        <w:t xml:space="preserve"> di media </w:t>
+      </w:r>
+      <w:proofErr w:type="spellStart"/>
+      <w:r>
+        <w:t>sosial</w:t>
+      </w:r>
+      <w:proofErr w:type="spellEnd"/>
+      <w:r>
+        <w:t xml:space="preserve"> </w:t>
+      </w:r>
+      <w:proofErr w:type="spellStart"/>
+      <w:r>
+        <w:t>terkait</w:t>
+      </w:r>
+      <w:proofErr w:type="spellEnd"/>
+      <w:r>
+        <w:t xml:space="preserve"> dengan trending topic </w:t>
+      </w:r>
+      <w:proofErr w:type="spellStart"/>
+      <w:r>
+        <w:t>tersebut</w:t>
+      </w:r>
+      <w:proofErr w:type="spellEnd"/>
+      <w:r>
+        <w:t xml:space="preserve">. </w:t>
+      </w:r>
+      <w:proofErr w:type="spellStart"/>
+      <w:r>
+        <w:t>Istilah</w:t>
+      </w:r>
+      <w:proofErr w:type="spellEnd"/>
+      <w:r>
+        <w:t xml:space="preserve"> </w:t>
+      </w:r>
+      <w:proofErr w:type="spellStart"/>
+      <w:r>
+        <w:t>ujaran</w:t>
+      </w:r>
+      <w:proofErr w:type="spellEnd"/>
+      <w:r>
+        <w:t xml:space="preserve"> </w:t>
+      </w:r>
+      <w:proofErr w:type="spellStart"/>
+      <w:r>
+        <w:t>kebencian</w:t>
+      </w:r>
+      <w:proofErr w:type="spellEnd"/>
+      <w:r>
+        <w:t xml:space="preserve"> </w:t>
+      </w:r>
+      <w:proofErr w:type="spellStart"/>
+      <w:r>
+        <w:t>dipahami</w:t>
+      </w:r>
+      <w:proofErr w:type="spellEnd"/>
+      <w:r>
+        <w:t xml:space="preserve"> sebagai </w:t>
+      </w:r>
+      <w:proofErr w:type="spellStart"/>
+      <w:r>
+        <w:t>tindakan</w:t>
+      </w:r>
+      <w:proofErr w:type="spellEnd"/>
+      <w:r>
+        <w:t xml:space="preserve"> komunikasi yang </w:t>
+      </w:r>
+      <w:proofErr w:type="spellStart"/>
+      <w:r>
+        <w:t>dilakukan</w:t>
+      </w:r>
+      <w:proofErr w:type="spellEnd"/>
+      <w:r>
+        <w:t xml:space="preserve"> oleh </w:t>
+      </w:r>
+      <w:proofErr w:type="spellStart"/>
+      <w:r>
+        <w:t>suatu</w:t>
+      </w:r>
+      <w:proofErr w:type="spellEnd"/>
+      <w:r>
+        <w:t xml:space="preserve"> </w:t>
+      </w:r>
+      <w:proofErr w:type="spellStart"/>
+      <w:r>
+        <w:t>individu</w:t>
+      </w:r>
+      <w:proofErr w:type="spellEnd"/>
+      <w:r>
+        <w:t xml:space="preserve"> </w:t>
+      </w:r>
+      <w:proofErr w:type="spellStart"/>
+      <w:r>
+        <w:t>atau</w:t>
+      </w:r>
+      <w:proofErr w:type="spellEnd"/>
+      <w:r>
+        <w:t xml:space="preserve"> </w:t>
+      </w:r>
+      <w:proofErr w:type="spellStart"/>
+      <w:r>
+        <w:t>kelompok</w:t>
+      </w:r>
+      <w:proofErr w:type="spellEnd"/>
+      <w:r>
+        <w:t xml:space="preserve"> </w:t>
+      </w:r>
+      <w:proofErr w:type="spellStart"/>
+      <w:r>
+        <w:t>dalam</w:t>
+      </w:r>
+      <w:proofErr w:type="spellEnd"/>
+      <w:r>
+        <w:t xml:space="preserve"> </w:t>
+      </w:r>
+      <w:proofErr w:type="spellStart"/>
+      <w:r>
+        <w:t>bentuk</w:t>
+      </w:r>
+      <w:proofErr w:type="spellEnd"/>
+      <w:r>
+        <w:t xml:space="preserve"> </w:t>
+      </w:r>
+      <w:proofErr w:type="spellStart"/>
+      <w:r>
+        <w:t>provokasi</w:t>
+      </w:r>
+      <w:proofErr w:type="spellEnd"/>
+      <w:r>
+        <w:t xml:space="preserve">, </w:t>
+      </w:r>
+      <w:proofErr w:type="spellStart"/>
+      <w:r>
+        <w:t>hasutan</w:t>
+      </w:r>
+      <w:proofErr w:type="spellEnd"/>
+      <w:r>
+        <w:t xml:space="preserve">, </w:t>
+      </w:r>
+      <w:proofErr w:type="spellStart"/>
+      <w:r>
+        <w:t>ataupun</w:t>
+      </w:r>
+      <w:proofErr w:type="spellEnd"/>
+      <w:r>
+        <w:t xml:space="preserve"> </w:t>
+      </w:r>
+      <w:proofErr w:type="spellStart"/>
+      <w:r>
+        <w:t>penghinaan</w:t>
+      </w:r>
+      <w:proofErr w:type="spellEnd"/>
+      <w:r>
+        <w:t xml:space="preserve"> kepada </w:t>
+      </w:r>
+      <w:proofErr w:type="spellStart"/>
+      <w:r>
+        <w:t>individu</w:t>
+      </w:r>
+      <w:proofErr w:type="spellEnd"/>
+      <w:r>
+        <w:t xml:space="preserve"> </w:t>
+      </w:r>
+      <w:proofErr w:type="spellStart"/>
+      <w:r>
+        <w:t>atau</w:t>
+      </w:r>
+      <w:proofErr w:type="spellEnd"/>
+      <w:r>
+        <w:t xml:space="preserve"> </w:t>
+      </w:r>
+      <w:proofErr w:type="spellStart"/>
+      <w:r>
+        <w:t>kelompok</w:t>
+      </w:r>
+      <w:proofErr w:type="spellEnd"/>
+      <w:r>
+        <w:t xml:space="preserve"> yang lain </w:t>
+      </w:r>
+      <w:proofErr w:type="spellStart"/>
+      <w:r>
+        <w:t>dalam</w:t>
+      </w:r>
+      <w:proofErr w:type="spellEnd"/>
+      <w:r>
+        <w:t xml:space="preserve"> </w:t>
+      </w:r>
+      <w:proofErr w:type="spellStart"/>
+      <w:r>
+        <w:t>hal</w:t>
+      </w:r>
+      <w:proofErr w:type="spellEnd"/>
+      <w:r>
+        <w:t xml:space="preserve"> berbagai </w:t>
+      </w:r>
+      <w:proofErr w:type="spellStart"/>
+      <w:r>
+        <w:t>aspek</w:t>
+      </w:r>
+      <w:proofErr w:type="spellEnd"/>
+      <w:r>
+        <w:t xml:space="preserve"> </w:t>
+      </w:r>
+      <w:r>
+        <w:t xml:space="preserve"> </w:t>
+      </w:r>
+      <w:sdt>
+        <w:sdtPr>
+          <w:id w:val="-1928572327"/>
+          <w:citation/>
+        </w:sdtPr>
+        <w:sdtContent>
+          <w:r>
+            <w:fldChar w:fldCharType="begin"/>
+          </w:r>
+          <w:r>
+            <w:instrText xml:space="preserve"> CITATION Wik22 \l 1033 </w:instrText>
+          </w:r>
+          <w:r>
+            <w:fldChar w:fldCharType="separate"/>
+          </w:r>
+          <w:r>
+            <w:rPr>
+              <w:noProof/>
+            </w:rPr>
+            <w:t>(Wikipedia, 2022)</w:t>
+          </w:r>
+          <w:r>
+            <w:fldChar w:fldCharType="end"/>
+          </w:r>
+        </w:sdtContent>
+      </w:sdt>
+      <w:r>
+        <w:t>.</w:t>
+      </w:r>
+      <w:r>
+        <w:t xml:space="preserve"> </w:t>
+      </w:r>
+      <w:proofErr w:type="spellStart"/>
+      <w:r>
+        <w:t>Penyebab</w:t>
+      </w:r>
+      <w:proofErr w:type="spellEnd"/>
+      <w:r>
+        <w:t xml:space="preserve"> </w:t>
+      </w:r>
+      <w:proofErr w:type="spellStart"/>
+      <w:r>
+        <w:t>dari</w:t>
+      </w:r>
+      <w:proofErr w:type="spellEnd"/>
+      <w:r>
+        <w:t xml:space="preserve"> </w:t>
+      </w:r>
+      <w:proofErr w:type="spellStart"/>
+      <w:r>
+        <w:t>ujar</w:t>
+      </w:r>
+      <w:proofErr w:type="spellEnd"/>
+      <w:r>
+        <w:t xml:space="preserve"> </w:t>
+      </w:r>
+      <w:proofErr w:type="spellStart"/>
+      <w:r>
+        <w:t>kebencian</w:t>
+      </w:r>
+      <w:proofErr w:type="spellEnd"/>
+      <w:r>
+        <w:t xml:space="preserve"> </w:t>
+      </w:r>
+      <w:proofErr w:type="spellStart"/>
+      <w:r>
+        <w:t>sendiri</w:t>
+      </w:r>
+      <w:proofErr w:type="spellEnd"/>
+      <w:r>
+        <w:t xml:space="preserve"> adalah </w:t>
+      </w:r>
+      <w:proofErr w:type="spellStart"/>
+      <w:r>
+        <w:t>kesalahpahaman</w:t>
+      </w:r>
+      <w:proofErr w:type="spellEnd"/>
+      <w:r>
+        <w:t xml:space="preserve"> dan </w:t>
+      </w:r>
+      <w:proofErr w:type="spellStart"/>
+      <w:r>
+        <w:t>emosi</w:t>
+      </w:r>
+      <w:proofErr w:type="spellEnd"/>
+      <w:r>
+        <w:t xml:space="preserve"> </w:t>
+      </w:r>
+      <w:proofErr w:type="spellStart"/>
+      <w:r>
+        <w:t>dalam</w:t>
+      </w:r>
+      <w:proofErr w:type="spellEnd"/>
+      <w:r>
+        <w:t xml:space="preserve"> </w:t>
+      </w:r>
+      <w:proofErr w:type="spellStart"/>
+      <w:r>
+        <w:t>menerima</w:t>
+      </w:r>
+      <w:proofErr w:type="spellEnd"/>
+      <w:r>
+        <w:t xml:space="preserve"> </w:t>
+      </w:r>
+      <w:proofErr w:type="spellStart"/>
+      <w:r>
+        <w:t>suatu</w:t>
+      </w:r>
+      <w:proofErr w:type="spellEnd"/>
+      <w:r>
+        <w:t xml:space="preserve"> informasi, tidak </w:t>
+      </w:r>
+      <w:proofErr w:type="spellStart"/>
+      <w:r>
+        <w:t>sependapat</w:t>
+      </w:r>
+      <w:proofErr w:type="spellEnd"/>
+      <w:r>
+        <w:t xml:space="preserve"> dengan orang lain, dan </w:t>
+      </w:r>
+      <w:proofErr w:type="spellStart"/>
+      <w:r>
+        <w:t>adanya</w:t>
+      </w:r>
+      <w:proofErr w:type="spellEnd"/>
+      <w:r>
+        <w:t xml:space="preserve"> </w:t>
+      </w:r>
+      <w:proofErr w:type="spellStart"/>
+      <w:r>
+        <w:t>kebencian</w:t>
+      </w:r>
+      <w:proofErr w:type="spellEnd"/>
+      <w:r>
+        <w:t xml:space="preserve"> </w:t>
+      </w:r>
+      <w:proofErr w:type="spellStart"/>
+      <w:r>
+        <w:t>pribadi</w:t>
+      </w:r>
+      <w:proofErr w:type="spellEnd"/>
+      <w:r>
+        <w:t xml:space="preserve"> </w:t>
+      </w:r>
+      <w:proofErr w:type="spellStart"/>
+      <w:r>
+        <w:t>terhadap</w:t>
+      </w:r>
+      <w:proofErr w:type="spellEnd"/>
+      <w:r>
+        <w:t xml:space="preserve"> orang lain. </w:t>
+      </w:r>
+      <w:proofErr w:type="spellStart"/>
+      <w:r>
+        <w:t>Ujar</w:t>
+      </w:r>
+      <w:proofErr w:type="spellEnd"/>
+      <w:r>
+        <w:t xml:space="preserve"> </w:t>
+      </w:r>
+      <w:proofErr w:type="spellStart"/>
+      <w:r>
+        <w:t>kebencian</w:t>
+      </w:r>
+      <w:proofErr w:type="spellEnd"/>
+      <w:r>
+        <w:t xml:space="preserve"> </w:t>
+      </w:r>
+      <w:proofErr w:type="spellStart"/>
+      <w:r>
+        <w:t>bisa</w:t>
+      </w:r>
+      <w:proofErr w:type="spellEnd"/>
+      <w:r>
+        <w:t xml:space="preserve"> </w:t>
+      </w:r>
+      <w:proofErr w:type="spellStart"/>
+      <w:r>
+        <w:t>menyebabkan</w:t>
+      </w:r>
+      <w:proofErr w:type="spellEnd"/>
+      <w:r>
+        <w:t xml:space="preserve"> </w:t>
+      </w:r>
+      <w:proofErr w:type="spellStart"/>
+      <w:r>
+        <w:t>seseorang</w:t>
+      </w:r>
+      <w:proofErr w:type="spellEnd"/>
+      <w:r>
+        <w:t xml:space="preserve"> </w:t>
+      </w:r>
+      <w:proofErr w:type="spellStart"/>
+      <w:r>
+        <w:t>menjadi</w:t>
+      </w:r>
+      <w:proofErr w:type="spellEnd"/>
+      <w:r>
+        <w:t xml:space="preserve"> tidak </w:t>
+      </w:r>
+      <w:proofErr w:type="spellStart"/>
+      <w:r>
+        <w:t>nyaman</w:t>
+      </w:r>
+      <w:proofErr w:type="spellEnd"/>
+      <w:r>
+        <w:t xml:space="preserve">, </w:t>
+      </w:r>
+      <w:proofErr w:type="spellStart"/>
+      <w:r>
+        <w:t>bahkan</w:t>
+      </w:r>
+      <w:proofErr w:type="spellEnd"/>
+      <w:r>
+        <w:t xml:space="preserve"> sampai </w:t>
+      </w:r>
+      <w:proofErr w:type="spellStart"/>
+      <w:r>
+        <w:t>bisa</w:t>
+      </w:r>
+      <w:proofErr w:type="spellEnd"/>
+      <w:r>
+        <w:t xml:space="preserve"> </w:t>
+      </w:r>
+      <w:proofErr w:type="spellStart"/>
+      <w:r>
+        <w:t>menimbulkan</w:t>
+      </w:r>
+      <w:proofErr w:type="spellEnd"/>
+      <w:r>
+        <w:t xml:space="preserve"> </w:t>
+      </w:r>
+      <w:proofErr w:type="spellStart"/>
+      <w:r>
+        <w:t>perpecahan</w:t>
+      </w:r>
+      <w:proofErr w:type="spellEnd"/>
+      <w:r>
+        <w:t xml:space="preserve"> </w:t>
+      </w:r>
+      <w:proofErr w:type="spellStart"/>
+      <w:r>
+        <w:t>politik</w:t>
+      </w:r>
+      <w:proofErr w:type="spellEnd"/>
+      <w:r>
+        <w:t xml:space="preserve">. </w:t>
+      </w:r>
+      <w:proofErr w:type="spellStart"/>
+      <w:r>
+        <w:t>Selain</w:t>
+      </w:r>
+      <w:proofErr w:type="spellEnd"/>
+      <w:r>
+        <w:t xml:space="preserve"> </w:t>
+      </w:r>
+      <w:proofErr w:type="spellStart"/>
+      <w:r>
+        <w:t>itu</w:t>
+      </w:r>
+      <w:proofErr w:type="spellEnd"/>
+      <w:r>
+        <w:t xml:space="preserve">, </w:t>
+      </w:r>
+      <w:proofErr w:type="spellStart"/>
+      <w:r>
+        <w:t>ujar</w:t>
+      </w:r>
+      <w:proofErr w:type="spellEnd"/>
+      <w:r>
+        <w:t xml:space="preserve"> </w:t>
+      </w:r>
+      <w:proofErr w:type="spellStart"/>
       <w:r>
         <w:lastRenderedPageBreak/>
-        <w:t>nyaman, bahkan sampai bisa menimbulkan perpecahan politik. Selain itu, ujar kebencian juga dapat membuat sebuah lingkungan di masyarakat terbagi menjadi beberapa kelompok. Untuk itu, sebagai pengguna sosial media, khususnya Twitter, perlu adanya sebuah urgensi untuk mengetahui tweet yang mengandung unsur ujar kebencian atau tidak di tengah ramainya topik dan pembicaraan tentang hacker Bjorka yang menjadi trending topik Twitter.</w:t>
+        <w:t>kebencian</w:t>
+      </w:r>
+      <w:proofErr w:type="spellEnd"/>
+      <w:r>
+        <w:t xml:space="preserve"> juga </w:t>
+      </w:r>
+      <w:proofErr w:type="spellStart"/>
+      <w:r>
+        <w:t>dapat</w:t>
+      </w:r>
+      <w:proofErr w:type="spellEnd"/>
+      <w:r>
+        <w:t xml:space="preserve"> </w:t>
+      </w:r>
+      <w:proofErr w:type="spellStart"/>
+      <w:r>
+        <w:t>membuat</w:t>
+      </w:r>
+      <w:proofErr w:type="spellEnd"/>
+      <w:r>
+        <w:t xml:space="preserve"> </w:t>
+      </w:r>
+      <w:proofErr w:type="spellStart"/>
+      <w:r>
+        <w:t>sebuah</w:t>
+      </w:r>
+      <w:proofErr w:type="spellEnd"/>
+      <w:r>
+        <w:t xml:space="preserve"> </w:t>
+      </w:r>
+      <w:proofErr w:type="spellStart"/>
+      <w:r>
+        <w:t>lingkungan</w:t>
+      </w:r>
+      <w:proofErr w:type="spellEnd"/>
+      <w:r>
+        <w:t xml:space="preserve"> di </w:t>
+      </w:r>
+      <w:proofErr w:type="spellStart"/>
+      <w:r>
+        <w:t>masyarakat</w:t>
+      </w:r>
+      <w:proofErr w:type="spellEnd"/>
+      <w:r>
+        <w:t xml:space="preserve"> </w:t>
+      </w:r>
+      <w:proofErr w:type="spellStart"/>
+      <w:r>
+        <w:t>terbagi</w:t>
+      </w:r>
+      <w:proofErr w:type="spellEnd"/>
+      <w:r>
+        <w:t xml:space="preserve"> </w:t>
+      </w:r>
+      <w:proofErr w:type="spellStart"/>
+      <w:r>
+        <w:t>menjadi</w:t>
+      </w:r>
+      <w:proofErr w:type="spellEnd"/>
+      <w:r>
+        <w:t xml:space="preserve"> </w:t>
+      </w:r>
+      <w:proofErr w:type="spellStart"/>
+      <w:r>
+        <w:t>beberapa</w:t>
+      </w:r>
+      <w:proofErr w:type="spellEnd"/>
+      <w:r>
+        <w:t xml:space="preserve"> </w:t>
+      </w:r>
+      <w:proofErr w:type="spellStart"/>
+      <w:r>
+        <w:t>kelompok</w:t>
+      </w:r>
+      <w:proofErr w:type="spellEnd"/>
+      <w:r>
+        <w:t xml:space="preserve">. Untuk </w:t>
+      </w:r>
+      <w:proofErr w:type="spellStart"/>
+      <w:r>
+        <w:t>itu</w:t>
+      </w:r>
+      <w:proofErr w:type="spellEnd"/>
+      <w:r>
+        <w:t xml:space="preserve">, sebagai </w:t>
+      </w:r>
+      <w:proofErr w:type="spellStart"/>
+      <w:r>
+        <w:t>pengguna</w:t>
+      </w:r>
+      <w:proofErr w:type="spellEnd"/>
+      <w:r>
+        <w:t xml:space="preserve"> </w:t>
+      </w:r>
+      <w:proofErr w:type="spellStart"/>
+      <w:r>
+        <w:t>sosial</w:t>
+      </w:r>
+      <w:proofErr w:type="spellEnd"/>
+      <w:r>
+        <w:t xml:space="preserve"> media, </w:t>
+      </w:r>
+      <w:proofErr w:type="spellStart"/>
+      <w:r>
+        <w:t>khususnya</w:t>
+      </w:r>
+      <w:proofErr w:type="spellEnd"/>
+      <w:r>
+        <w:t xml:space="preserve"> Twitter, </w:t>
+      </w:r>
+      <w:proofErr w:type="spellStart"/>
+      <w:r>
+        <w:t>perlu</w:t>
+      </w:r>
+      <w:proofErr w:type="spellEnd"/>
+      <w:r>
+        <w:t xml:space="preserve"> </w:t>
+      </w:r>
+      <w:proofErr w:type="spellStart"/>
+      <w:r>
+        <w:t>adanya</w:t>
+      </w:r>
+      <w:proofErr w:type="spellEnd"/>
+      <w:r>
+        <w:t xml:space="preserve"> </w:t>
+      </w:r>
+      <w:proofErr w:type="spellStart"/>
+      <w:r>
+        <w:t>sebuah</w:t>
+      </w:r>
+      <w:proofErr w:type="spellEnd"/>
+      <w:r>
+        <w:t xml:space="preserve"> </w:t>
+      </w:r>
+      <w:proofErr w:type="spellStart"/>
+      <w:r>
+        <w:t>urgensi</w:t>
+      </w:r>
+      <w:proofErr w:type="spellEnd"/>
+      <w:r>
+        <w:t xml:space="preserve"> untuk </w:t>
+      </w:r>
+      <w:proofErr w:type="spellStart"/>
+      <w:r>
+        <w:t>mengetahui</w:t>
+      </w:r>
+      <w:proofErr w:type="spellEnd"/>
+      <w:r>
+        <w:t xml:space="preserve"> tweet yang </w:t>
+      </w:r>
+      <w:proofErr w:type="spellStart"/>
+      <w:r>
+        <w:t>mengandung</w:t>
+      </w:r>
+      <w:proofErr w:type="spellEnd"/>
+      <w:r>
+        <w:t xml:space="preserve"> </w:t>
+      </w:r>
+      <w:proofErr w:type="spellStart"/>
+      <w:r>
+        <w:t>unsur</w:t>
+      </w:r>
+      <w:proofErr w:type="spellEnd"/>
+      <w:r>
+        <w:t xml:space="preserve"> </w:t>
+      </w:r>
+      <w:proofErr w:type="spellStart"/>
+      <w:r>
+        <w:t>ujar</w:t>
+      </w:r>
+      <w:proofErr w:type="spellEnd"/>
+      <w:r>
+        <w:t xml:space="preserve"> </w:t>
+      </w:r>
+      <w:proofErr w:type="spellStart"/>
+      <w:r>
+        <w:t>kebencian</w:t>
+      </w:r>
+      <w:proofErr w:type="spellEnd"/>
+      <w:r>
+        <w:t xml:space="preserve"> </w:t>
+      </w:r>
+      <w:proofErr w:type="spellStart"/>
+      <w:r>
+        <w:t>atau</w:t>
+      </w:r>
+      <w:proofErr w:type="spellEnd"/>
+      <w:r>
+        <w:t xml:space="preserve"> tidak di </w:t>
+      </w:r>
+      <w:proofErr w:type="spellStart"/>
+      <w:r>
+        <w:t>tengah</w:t>
+      </w:r>
+      <w:proofErr w:type="spellEnd"/>
+      <w:r>
+        <w:t xml:space="preserve"> </w:t>
+      </w:r>
+      <w:proofErr w:type="spellStart"/>
+      <w:r>
+        <w:t>ramainya</w:t>
+      </w:r>
+      <w:proofErr w:type="spellEnd"/>
+      <w:r>
+        <w:t xml:space="preserve"> topik dan </w:t>
+      </w:r>
+      <w:proofErr w:type="spellStart"/>
+      <w:r>
+        <w:t>pembicaraan</w:t>
+      </w:r>
+      <w:proofErr w:type="spellEnd"/>
+      <w:r>
+        <w:t xml:space="preserve"> </w:t>
+      </w:r>
+      <w:proofErr w:type="spellStart"/>
+      <w:r>
+        <w:t>tentang</w:t>
+      </w:r>
+      <w:proofErr w:type="spellEnd"/>
+      <w:r>
+        <w:t xml:space="preserve"> hacker </w:t>
+      </w:r>
+      <w:proofErr w:type="spellStart"/>
+      <w:r>
+        <w:t>Bjorka</w:t>
+      </w:r>
+      <w:proofErr w:type="spellEnd"/>
+      <w:r>
+        <w:t xml:space="preserve"> yang </w:t>
+      </w:r>
+      <w:proofErr w:type="spellStart"/>
+      <w:r>
+        <w:t>menjadi</w:t>
+      </w:r>
+      <w:proofErr w:type="spellEnd"/>
+      <w:r>
+        <w:t xml:space="preserve"> trending topik Twitter.</w:t>
       </w:r>
     </w:p>
     <w:p>
@@ -110,8 +1292,208 @@
         <w:spacing w:line="480" w:lineRule="auto"/>
         <w:ind w:left="1080" w:firstLine="720"/>
       </w:pPr>
-      <w:r>
-        <w:t xml:space="preserve">Pengguna media sosial Twitter di Indonesia kurang lebih sudah mencapai 18,45 juta (DataIndonesia.idm). Twitter sendiri merupakan jaringan informasi constant yang menghubungkan penggunanya dengan cerita, ide, pendapat dan berita terbaru apa saja yang dianggap menarik oleh banyak orang. Twitter memiliki fitur yang bernama </w:t>
+      <w:proofErr w:type="spellStart"/>
+      <w:r>
+        <w:t>Pengguna</w:t>
+      </w:r>
+      <w:proofErr w:type="spellEnd"/>
+      <w:r>
+        <w:t xml:space="preserve"> media </w:t>
+      </w:r>
+      <w:proofErr w:type="spellStart"/>
+      <w:r>
+        <w:t>sosial</w:t>
+      </w:r>
+      <w:proofErr w:type="spellEnd"/>
+      <w:r>
+        <w:t xml:space="preserve"> Twitter di Indonesia </w:t>
+      </w:r>
+      <w:proofErr w:type="spellStart"/>
+      <w:r>
+        <w:t>kurang</w:t>
+      </w:r>
+      <w:proofErr w:type="spellEnd"/>
+      <w:r>
+        <w:t xml:space="preserve"> </w:t>
+      </w:r>
+      <w:proofErr w:type="spellStart"/>
+      <w:r>
+        <w:t>lebih</w:t>
+      </w:r>
+      <w:proofErr w:type="spellEnd"/>
+      <w:r>
+        <w:t xml:space="preserve"> sudah </w:t>
+      </w:r>
+      <w:proofErr w:type="spellStart"/>
+      <w:r>
+        <w:t>mencapai</w:t>
+      </w:r>
+      <w:proofErr w:type="spellEnd"/>
+      <w:r>
+        <w:t xml:space="preserve"> 18,45 </w:t>
+      </w:r>
+      <w:proofErr w:type="spellStart"/>
+      <w:r>
+        <w:t>juta</w:t>
+      </w:r>
+      <w:proofErr w:type="spellEnd"/>
+      <w:r>
+        <w:t xml:space="preserve"> </w:t>
+      </w:r>
+      <w:sdt>
+        <w:sdtPr>
+          <w:id w:val="1104620599"/>
+          <w:citation/>
+        </w:sdtPr>
+        <w:sdtContent>
+          <w:r>
+            <w:fldChar w:fldCharType="begin"/>
+          </w:r>
+          <w:r>
+            <w:instrText xml:space="preserve"> CITATION Mon22 \l 1033 </w:instrText>
+          </w:r>
+          <w:r>
+            <w:fldChar w:fldCharType="separate"/>
+          </w:r>
+          <w:r>
+            <w:rPr>
+              <w:noProof/>
+            </w:rPr>
+            <w:t>(Rizaty, 2022)</w:t>
+          </w:r>
+          <w:r>
+            <w:fldChar w:fldCharType="end"/>
+          </w:r>
+        </w:sdtContent>
+      </w:sdt>
+      <w:r>
+        <w:t xml:space="preserve"> </w:t>
+      </w:r>
+      <w:r>
+        <w:t>.</w:t>
+      </w:r>
+      <w:r>
+        <w:t xml:space="preserve">Twitter </w:t>
+      </w:r>
+      <w:proofErr w:type="spellStart"/>
+      <w:r>
+        <w:t>sendiri</w:t>
+      </w:r>
+      <w:proofErr w:type="spellEnd"/>
+      <w:r>
+        <w:t xml:space="preserve"> merupakan </w:t>
+      </w:r>
+      <w:proofErr w:type="spellStart"/>
+      <w:r>
+        <w:t>jaringan</w:t>
+      </w:r>
+      <w:proofErr w:type="spellEnd"/>
+      <w:r>
+        <w:t xml:space="preserve"> informasi constant yang </w:t>
+      </w:r>
+      <w:proofErr w:type="spellStart"/>
+      <w:r>
+        <w:t>menghubungkan</w:t>
+      </w:r>
+      <w:proofErr w:type="spellEnd"/>
+      <w:r>
+        <w:t xml:space="preserve"> </w:t>
+      </w:r>
+      <w:proofErr w:type="spellStart"/>
+      <w:r>
+        <w:t>penggunanya</w:t>
+      </w:r>
+      <w:proofErr w:type="spellEnd"/>
+      <w:r>
+        <w:t xml:space="preserve"> dengan </w:t>
+      </w:r>
+      <w:proofErr w:type="spellStart"/>
+      <w:r>
+        <w:t>cerita</w:t>
+      </w:r>
+      <w:proofErr w:type="spellEnd"/>
+      <w:r>
+        <w:t xml:space="preserve">, ide, </w:t>
+      </w:r>
+      <w:proofErr w:type="spellStart"/>
+      <w:r>
+        <w:t>pendapat</w:t>
+      </w:r>
+      <w:proofErr w:type="spellEnd"/>
+      <w:r>
+        <w:t xml:space="preserve"> dan </w:t>
+      </w:r>
+      <w:proofErr w:type="spellStart"/>
+      <w:r>
+        <w:t>berita</w:t>
+      </w:r>
+      <w:proofErr w:type="spellEnd"/>
+      <w:r>
+        <w:t xml:space="preserve"> </w:t>
+      </w:r>
+      <w:proofErr w:type="spellStart"/>
+      <w:r>
+        <w:t>terbaru</w:t>
+      </w:r>
+      <w:proofErr w:type="spellEnd"/>
+      <w:r>
+        <w:t xml:space="preserve"> </w:t>
+      </w:r>
+      <w:proofErr w:type="spellStart"/>
+      <w:r>
+        <w:t>apa</w:t>
+      </w:r>
+      <w:proofErr w:type="spellEnd"/>
+      <w:r>
+        <w:t xml:space="preserve"> </w:t>
+      </w:r>
+      <w:proofErr w:type="spellStart"/>
+      <w:r>
+        <w:t>saja</w:t>
+      </w:r>
+      <w:proofErr w:type="spellEnd"/>
+      <w:r>
+        <w:t xml:space="preserve"> yang </w:t>
+      </w:r>
+      <w:proofErr w:type="spellStart"/>
+      <w:r>
+        <w:t>dianggap</w:t>
+      </w:r>
+      <w:proofErr w:type="spellEnd"/>
+      <w:r>
+        <w:t xml:space="preserve"> </w:t>
+      </w:r>
+      <w:proofErr w:type="spellStart"/>
+      <w:r>
+        <w:t>menarik</w:t>
+      </w:r>
+      <w:proofErr w:type="spellEnd"/>
+      <w:r>
+        <w:t xml:space="preserve"> oleh </w:t>
+      </w:r>
+      <w:proofErr w:type="spellStart"/>
+      <w:r>
+        <w:t>banyak</w:t>
+      </w:r>
+      <w:proofErr w:type="spellEnd"/>
+      <w:r>
+        <w:t xml:space="preserve"> orang. Twitter memiliki </w:t>
+      </w:r>
+      <w:proofErr w:type="spellStart"/>
+      <w:r>
+        <w:t>fitur</w:t>
+      </w:r>
+      <w:proofErr w:type="spellEnd"/>
+      <w:r>
+        <w:t xml:space="preserve"> yang </w:t>
+      </w:r>
+      <w:proofErr w:type="spellStart"/>
+      <w:r>
+        <w:t>bernama</w:t>
+      </w:r>
+      <w:proofErr w:type="spellEnd"/>
+      <w:r>
+        <w:t xml:space="preserve"> </w:t>
       </w:r>
       <w:r>
         <w:rPr>
@@ -121,7 +1503,223 @@
         <w:t>tweets</w:t>
       </w:r>
       <w:r>
-        <w:t xml:space="preserve"> yang memungkinkan penggunanya untuk berbagi pendapat dan pikirannya tersebut ke platform dan pengguna Twitter. Tak hanya itu, banyak dijumpai pengguna Twitter yang mengatakan bahwa Twitter sebagai media sosial yang bebas dan tepat untuk menyampaikan pemikiran dan pendapat mereka akan suatu hal tak terkecuali ujar kebencian juga. </w:t>
+        <w:t xml:space="preserve"> yang </w:t>
+      </w:r>
+      <w:proofErr w:type="spellStart"/>
+      <w:r>
+        <w:t>memungkinkan</w:t>
+      </w:r>
+      <w:proofErr w:type="spellEnd"/>
+      <w:r>
+        <w:t xml:space="preserve"> </w:t>
+      </w:r>
+      <w:proofErr w:type="spellStart"/>
+      <w:r>
+        <w:t>penggunanya</w:t>
+      </w:r>
+      <w:proofErr w:type="spellEnd"/>
+      <w:r>
+        <w:t xml:space="preserve"> untuk </w:t>
+      </w:r>
+      <w:proofErr w:type="spellStart"/>
+      <w:r>
+        <w:t>berbagi</w:t>
+      </w:r>
+      <w:proofErr w:type="spellEnd"/>
+      <w:r>
+        <w:t xml:space="preserve"> </w:t>
+      </w:r>
+      <w:proofErr w:type="spellStart"/>
+      <w:r>
+        <w:t>pendapat</w:t>
+      </w:r>
+      <w:proofErr w:type="spellEnd"/>
+      <w:r>
+        <w:t xml:space="preserve"> dan </w:t>
+      </w:r>
+      <w:proofErr w:type="spellStart"/>
+      <w:r>
+        <w:t>pikirannya</w:t>
+      </w:r>
+      <w:proofErr w:type="spellEnd"/>
+      <w:r>
+        <w:t xml:space="preserve"> </w:t>
+      </w:r>
+      <w:proofErr w:type="spellStart"/>
+      <w:r>
+        <w:t>tersebut</w:t>
+      </w:r>
+      <w:proofErr w:type="spellEnd"/>
+      <w:r>
+        <w:t xml:space="preserve"> ke platform dan </w:t>
+      </w:r>
+      <w:proofErr w:type="spellStart"/>
+      <w:r>
+        <w:t>pengguna</w:t>
+      </w:r>
+      <w:proofErr w:type="spellEnd"/>
+      <w:r>
+        <w:t xml:space="preserve"> Twitter. </w:t>
+      </w:r>
+      <w:proofErr w:type="spellStart"/>
+      <w:r>
+        <w:t>Tak</w:t>
+      </w:r>
+      <w:proofErr w:type="spellEnd"/>
+      <w:r>
+        <w:t xml:space="preserve"> hanya </w:t>
+      </w:r>
+      <w:proofErr w:type="spellStart"/>
+      <w:r>
+        <w:t>itu</w:t>
+      </w:r>
+      <w:proofErr w:type="spellEnd"/>
+      <w:r>
+        <w:t xml:space="preserve">, </w:t>
+      </w:r>
+      <w:proofErr w:type="spellStart"/>
+      <w:r>
+        <w:t>banyak</w:t>
+      </w:r>
+      <w:proofErr w:type="spellEnd"/>
+      <w:r>
+        <w:t xml:space="preserve"> </w:t>
+      </w:r>
+      <w:proofErr w:type="spellStart"/>
+      <w:r>
+        <w:t>dijumpai</w:t>
+      </w:r>
+      <w:proofErr w:type="spellEnd"/>
+      <w:r>
+        <w:t xml:space="preserve"> </w:t>
+      </w:r>
+      <w:proofErr w:type="spellStart"/>
+      <w:r>
+        <w:t>pengguna</w:t>
+      </w:r>
+      <w:proofErr w:type="spellEnd"/>
+      <w:r>
+        <w:t xml:space="preserve"> Twitter yang </w:t>
+      </w:r>
+      <w:proofErr w:type="spellStart"/>
+      <w:r>
+        <w:t>mengatakan</w:t>
+      </w:r>
+      <w:proofErr w:type="spellEnd"/>
+      <w:r>
+        <w:t xml:space="preserve"> bahwa Twitter sebagai media </w:t>
+      </w:r>
+      <w:proofErr w:type="spellStart"/>
+      <w:r>
+        <w:t>sosial</w:t>
+      </w:r>
+      <w:proofErr w:type="spellEnd"/>
+      <w:r>
+        <w:t xml:space="preserve"> yang </w:t>
+      </w:r>
+      <w:proofErr w:type="spellStart"/>
+      <w:r>
+        <w:t>bebas</w:t>
+      </w:r>
+      <w:proofErr w:type="spellEnd"/>
+      <w:r>
+        <w:t xml:space="preserve"> dan </w:t>
+      </w:r>
+      <w:proofErr w:type="spellStart"/>
+      <w:r>
+        <w:t>tepat</w:t>
+      </w:r>
+      <w:proofErr w:type="spellEnd"/>
+      <w:r>
+        <w:t xml:space="preserve"> untuk </w:t>
+      </w:r>
+      <w:proofErr w:type="spellStart"/>
+      <w:r>
+        <w:t>menyampaikan</w:t>
+      </w:r>
+      <w:proofErr w:type="spellEnd"/>
+      <w:r>
+        <w:t xml:space="preserve"> </w:t>
+      </w:r>
+      <w:proofErr w:type="spellStart"/>
+      <w:r>
+        <w:t>pemikiran</w:t>
+      </w:r>
+      <w:proofErr w:type="spellEnd"/>
+      <w:r>
+        <w:t xml:space="preserve"> dan </w:t>
+      </w:r>
+      <w:proofErr w:type="spellStart"/>
+      <w:r>
+        <w:t>pendapat</w:t>
+      </w:r>
+      <w:proofErr w:type="spellEnd"/>
+      <w:r>
+        <w:t xml:space="preserve"> </w:t>
+      </w:r>
+      <w:proofErr w:type="spellStart"/>
+      <w:r>
+        <w:t>mereka</w:t>
+      </w:r>
+      <w:proofErr w:type="spellEnd"/>
+      <w:r>
+        <w:t xml:space="preserve"> </w:t>
+      </w:r>
+      <w:proofErr w:type="spellStart"/>
+      <w:r>
+        <w:t>akan</w:t>
+      </w:r>
+      <w:proofErr w:type="spellEnd"/>
+      <w:r>
+        <w:t xml:space="preserve"> </w:t>
+      </w:r>
+      <w:proofErr w:type="spellStart"/>
+      <w:r>
+        <w:t>suatu</w:t>
+      </w:r>
+      <w:proofErr w:type="spellEnd"/>
+      <w:r>
+        <w:t xml:space="preserve"> </w:t>
+      </w:r>
+      <w:proofErr w:type="spellStart"/>
+      <w:r>
+        <w:t>hal</w:t>
+      </w:r>
+      <w:proofErr w:type="spellEnd"/>
+      <w:r>
+        <w:t xml:space="preserve"> </w:t>
+      </w:r>
+      <w:proofErr w:type="spellStart"/>
+      <w:r>
+        <w:t>tak</w:t>
+      </w:r>
+      <w:proofErr w:type="spellEnd"/>
+      <w:r>
+        <w:t xml:space="preserve"> </w:t>
+      </w:r>
+      <w:proofErr w:type="spellStart"/>
+      <w:r>
+        <w:t>terkecuali</w:t>
+      </w:r>
+      <w:proofErr w:type="spellEnd"/>
+      <w:r>
+        <w:t xml:space="preserve"> </w:t>
+      </w:r>
+      <w:proofErr w:type="spellStart"/>
+      <w:r>
+        <w:t>ujar</w:t>
+      </w:r>
+      <w:proofErr w:type="spellEnd"/>
+      <w:r>
+        <w:t xml:space="preserve"> </w:t>
+      </w:r>
+      <w:proofErr w:type="spellStart"/>
+      <w:r>
+        <w:t>kebencian</w:t>
+      </w:r>
+      <w:proofErr w:type="spellEnd"/>
+      <w:r>
+        <w:t xml:space="preserve"> juga. </w:t>
       </w:r>
     </w:p>
     <w:p>
@@ -129,8 +1727,93 @@
         <w:spacing w:line="480" w:lineRule="auto"/>
         <w:ind w:left="1080" w:firstLine="720"/>
       </w:pPr>
-      <w:r>
-        <w:t xml:space="preserve">Terdapat salah satu metode yang dapat untuk mendeteksi ujar kebencian yaitu menggunakan sentiment analisis dengan teknik </w:t>
+      <w:proofErr w:type="spellStart"/>
+      <w:r>
+        <w:t>Terdapat</w:t>
+      </w:r>
+      <w:proofErr w:type="spellEnd"/>
+      <w:r>
+        <w:t xml:space="preserve"> salah </w:t>
+      </w:r>
+      <w:proofErr w:type="spellStart"/>
+      <w:r>
+        <w:t>satu</w:t>
+      </w:r>
+      <w:proofErr w:type="spellEnd"/>
+      <w:r>
+        <w:t xml:space="preserve"> </w:t>
+      </w:r>
+      <w:proofErr w:type="spellStart"/>
+      <w:r>
+        <w:t>metode</w:t>
+      </w:r>
+      <w:proofErr w:type="spellEnd"/>
+      <w:r>
+        <w:t xml:space="preserve"> yang </w:t>
+      </w:r>
+      <w:proofErr w:type="spellStart"/>
+      <w:r>
+        <w:t>dapat</w:t>
+      </w:r>
+      <w:proofErr w:type="spellEnd"/>
+      <w:r>
+        <w:t xml:space="preserve"> untuk </w:t>
+      </w:r>
+      <w:proofErr w:type="spellStart"/>
+      <w:r>
+        <w:t>mendeteksi</w:t>
+      </w:r>
+      <w:proofErr w:type="spellEnd"/>
+      <w:r>
+        <w:t xml:space="preserve"> </w:t>
+      </w:r>
+      <w:proofErr w:type="spellStart"/>
+      <w:r>
+        <w:t>ujar</w:t>
+      </w:r>
+      <w:proofErr w:type="spellEnd"/>
+      <w:r>
+        <w:t xml:space="preserve"> </w:t>
+      </w:r>
+      <w:proofErr w:type="spellStart"/>
+      <w:r>
+        <w:t>kebencian</w:t>
+      </w:r>
+      <w:proofErr w:type="spellEnd"/>
+      <w:r>
+        <w:t xml:space="preserve"> </w:t>
+      </w:r>
+      <w:proofErr w:type="spellStart"/>
+      <w:r>
+        <w:t>yaitu</w:t>
+      </w:r>
+      <w:proofErr w:type="spellEnd"/>
+      <w:r>
+        <w:t xml:space="preserve"> </w:t>
+      </w:r>
+      <w:proofErr w:type="spellStart"/>
+      <w:r>
+        <w:t>menggunakan</w:t>
+      </w:r>
+      <w:proofErr w:type="spellEnd"/>
+      <w:r>
+        <w:t xml:space="preserve"> sentiment </w:t>
+      </w:r>
+      <w:proofErr w:type="spellStart"/>
+      <w:r>
+        <w:t>analisis</w:t>
+      </w:r>
+      <w:proofErr w:type="spellEnd"/>
+      <w:r>
+        <w:t xml:space="preserve"> dengan </w:t>
+      </w:r>
+      <w:proofErr w:type="spellStart"/>
+      <w:r>
+        <w:t>teknik</w:t>
+      </w:r>
+      <w:proofErr w:type="spellEnd"/>
+      <w:r>
+        <w:t xml:space="preserve"> </w:t>
       </w:r>
       <w:r>
         <w:rPr>
@@ -140,47 +1823,1050 @@
         <w:t>deep learning</w:t>
       </w:r>
       <w:r>
-        <w:t xml:space="preserve"> dan algoritma LSTM.  </w:t>
-      </w:r>
-      <w:r>
-        <w:t xml:space="preserve">Sentiment analysis </w:t>
-      </w:r>
-      <w:r>
-        <w:t xml:space="preserve">sendiri merupakan </w:t>
-      </w:r>
-      <w:r>
-        <w:t xml:space="preserve">suatu teknik natural language processing yang digunakan untuk menentukan status suatu data, entah itu mengandung muatan positif, netral, atau justru </w:t>
-      </w:r>
-      <w:r>
-        <w:t>negative (algorit.ma)</w:t>
-      </w:r>
-      <w:r>
-        <w:t>.</w:t>
-      </w:r>
-      <w:r>
-        <w:t xml:space="preserve"> Sentiment analysis memungkinkan kita untuk memprediksi sebuah tweet yang mengandung ujar kebencian berdasarkan suatu kata yang terkandung dalam satu kalimat. Deep learning sendiri merupakan Teknik machine learning </w:t>
-      </w:r>
-      <w:r>
-        <w:t>yang mengajarkan komputer untuk melakukan apa yang terjadi secara alami pada manusia</w:t>
-      </w:r>
-      <w:r>
-        <w:t xml:space="preserve">, yaitu dengan </w:t>
-      </w:r>
-      <w:r>
-        <w:t>belajar dengan memberi contoh</w:t>
-      </w:r>
-      <w:r>
-        <w:t xml:space="preserve">. Deep learning bekerja dengan cara mempelajari </w:t>
-      </w:r>
+        <w:t xml:space="preserve"> dan </w:t>
+      </w:r>
+      <w:proofErr w:type="spellStart"/>
+      <w:r>
+        <w:t>algoritma</w:t>
+      </w:r>
+      <w:proofErr w:type="spellEnd"/>
+      <w:r>
+        <w:t xml:space="preserve"> LSTM.  Sentiment analysis </w:t>
+      </w:r>
+      <w:proofErr w:type="spellStart"/>
+      <w:r>
+        <w:t>sendiri</w:t>
+      </w:r>
+      <w:proofErr w:type="spellEnd"/>
+      <w:r>
+        <w:t xml:space="preserve"> merupakan </w:t>
+      </w:r>
+      <w:proofErr w:type="spellStart"/>
+      <w:r>
+        <w:t>suatu</w:t>
+      </w:r>
+      <w:proofErr w:type="spellEnd"/>
+      <w:r>
+        <w:t xml:space="preserve"> </w:t>
+      </w:r>
+      <w:proofErr w:type="spellStart"/>
+      <w:r>
+        <w:t>teknik</w:t>
+      </w:r>
+      <w:proofErr w:type="spellEnd"/>
+      <w:r>
+        <w:t xml:space="preserve"> natural language processing yang </w:t>
+      </w:r>
+      <w:proofErr w:type="spellStart"/>
+      <w:r>
+        <w:t>digunakan</w:t>
+      </w:r>
+      <w:proofErr w:type="spellEnd"/>
+      <w:r>
+        <w:t xml:space="preserve"> untuk </w:t>
+      </w:r>
+      <w:proofErr w:type="spellStart"/>
+      <w:r>
+        <w:t>menentukan</w:t>
+      </w:r>
+      <w:proofErr w:type="spellEnd"/>
+      <w:r>
+        <w:t xml:space="preserve"> status </w:t>
+      </w:r>
+      <w:proofErr w:type="spellStart"/>
+      <w:r>
+        <w:t>suatu</w:t>
+      </w:r>
+      <w:proofErr w:type="spellEnd"/>
+      <w:r>
+        <w:t xml:space="preserve"> data, </w:t>
+      </w:r>
+      <w:proofErr w:type="spellStart"/>
+      <w:r>
+        <w:t>entah</w:t>
+      </w:r>
+      <w:proofErr w:type="spellEnd"/>
+      <w:r>
+        <w:t xml:space="preserve"> </w:t>
+      </w:r>
+      <w:proofErr w:type="spellStart"/>
+      <w:r>
+        <w:t>itu</w:t>
+      </w:r>
+      <w:proofErr w:type="spellEnd"/>
+      <w:r>
+        <w:t xml:space="preserve"> </w:t>
+      </w:r>
+      <w:proofErr w:type="spellStart"/>
+      <w:r>
+        <w:t>mengandung</w:t>
+      </w:r>
+      <w:proofErr w:type="spellEnd"/>
+      <w:r>
+        <w:t xml:space="preserve"> </w:t>
+      </w:r>
+      <w:proofErr w:type="spellStart"/>
+      <w:r>
+        <w:t>muatan</w:t>
+      </w:r>
+      <w:proofErr w:type="spellEnd"/>
+      <w:r>
+        <w:t xml:space="preserve"> </w:t>
+      </w:r>
+      <w:proofErr w:type="spellStart"/>
+      <w:r>
+        <w:t>positif</w:t>
+      </w:r>
+      <w:proofErr w:type="spellEnd"/>
+      <w:r>
+        <w:t xml:space="preserve">, </w:t>
+      </w:r>
+      <w:proofErr w:type="spellStart"/>
+      <w:r>
+        <w:t>netral</w:t>
+      </w:r>
+      <w:proofErr w:type="spellEnd"/>
+      <w:r>
+        <w:t xml:space="preserve">, </w:t>
+      </w:r>
+      <w:proofErr w:type="spellStart"/>
+      <w:r>
+        <w:t>atau</w:t>
+      </w:r>
+      <w:proofErr w:type="spellEnd"/>
+      <w:r>
+        <w:t xml:space="preserve"> </w:t>
+      </w:r>
+      <w:proofErr w:type="spellStart"/>
+      <w:r>
+        <w:t>justru</w:t>
+      </w:r>
+      <w:proofErr w:type="spellEnd"/>
+      <w:r>
+        <w:t xml:space="preserve"> negative </w:t>
+      </w:r>
+      <w:sdt>
+        <w:sdtPr>
+          <w:id w:val="-1840607641"/>
+          <w:citation/>
+        </w:sdtPr>
+        <w:sdtContent>
+          <w:r>
+            <w:fldChar w:fldCharType="begin"/>
+          </w:r>
+          <w:r>
+            <w:instrText xml:space="preserve"> CITATION alg22 \l 1033 </w:instrText>
+          </w:r>
+          <w:r>
+            <w:fldChar w:fldCharType="separate"/>
+          </w:r>
+          <w:r>
+            <w:rPr>
+              <w:noProof/>
+            </w:rPr>
+            <w:t>(algorit.ma, 2022)</w:t>
+          </w:r>
+          <w:r>
+            <w:fldChar w:fldCharType="end"/>
+          </w:r>
+        </w:sdtContent>
+      </w:sdt>
+      <w:r>
+        <w:t xml:space="preserve">. Sentiment analysis </w:t>
+      </w:r>
+      <w:proofErr w:type="spellStart"/>
+      <w:r>
+        <w:t>memungkinkan</w:t>
+      </w:r>
+      <w:proofErr w:type="spellEnd"/>
+      <w:r>
+        <w:t xml:space="preserve"> </w:t>
+      </w:r>
+      <w:proofErr w:type="spellStart"/>
+      <w:r>
+        <w:t>kita</w:t>
+      </w:r>
+      <w:proofErr w:type="spellEnd"/>
+      <w:r>
+        <w:t xml:space="preserve"> untuk </w:t>
+      </w:r>
+      <w:proofErr w:type="spellStart"/>
+      <w:r>
+        <w:t>memprediksi</w:t>
+      </w:r>
+      <w:proofErr w:type="spellEnd"/>
+      <w:r>
+        <w:t xml:space="preserve"> </w:t>
+      </w:r>
+      <w:proofErr w:type="spellStart"/>
+      <w:r>
+        <w:t>sebuah</w:t>
+      </w:r>
+      <w:proofErr w:type="spellEnd"/>
+      <w:r>
+        <w:t xml:space="preserve"> tweet yang </w:t>
+      </w:r>
+      <w:proofErr w:type="spellStart"/>
+      <w:r>
+        <w:t>mengandung</w:t>
+      </w:r>
+      <w:proofErr w:type="spellEnd"/>
+      <w:r>
+        <w:t xml:space="preserve"> </w:t>
+      </w:r>
+      <w:proofErr w:type="spellStart"/>
+      <w:r>
+        <w:t>ujar</w:t>
+      </w:r>
+      <w:proofErr w:type="spellEnd"/>
+      <w:r>
+        <w:t xml:space="preserve"> </w:t>
+      </w:r>
+      <w:proofErr w:type="spellStart"/>
+      <w:r>
+        <w:t>kebencian</w:t>
+      </w:r>
+      <w:proofErr w:type="spellEnd"/>
+      <w:r>
+        <w:t xml:space="preserve"> berdasarkan </w:t>
+      </w:r>
+      <w:proofErr w:type="spellStart"/>
+      <w:r>
+        <w:t>suatu</w:t>
+      </w:r>
+      <w:proofErr w:type="spellEnd"/>
+      <w:r>
+        <w:t xml:space="preserve"> kata yang </w:t>
+      </w:r>
+      <w:proofErr w:type="spellStart"/>
+      <w:r>
+        <w:t>terkandung</w:t>
+      </w:r>
+      <w:proofErr w:type="spellEnd"/>
+      <w:r>
+        <w:t xml:space="preserve"> </w:t>
+      </w:r>
+      <w:proofErr w:type="spellStart"/>
+      <w:r>
+        <w:t>dalam</w:t>
+      </w:r>
+      <w:proofErr w:type="spellEnd"/>
+      <w:r>
+        <w:t xml:space="preserve"> </w:t>
+      </w:r>
+      <w:proofErr w:type="spellStart"/>
+      <w:r>
+        <w:t>satu</w:t>
+      </w:r>
+      <w:proofErr w:type="spellEnd"/>
+      <w:r>
+        <w:t xml:space="preserve"> </w:t>
+      </w:r>
+      <w:proofErr w:type="spellStart"/>
+      <w:r>
+        <w:t>kalimat</w:t>
+      </w:r>
+      <w:proofErr w:type="spellEnd"/>
+      <w:r>
+        <w:t xml:space="preserve">. Deep learning </w:t>
+      </w:r>
+      <w:proofErr w:type="spellStart"/>
+      <w:r>
+        <w:t>sendiri</w:t>
+      </w:r>
+      <w:proofErr w:type="spellEnd"/>
+      <w:r>
+        <w:t xml:space="preserve"> merupakan Teknik machine learning yang </w:t>
+      </w:r>
+      <w:proofErr w:type="spellStart"/>
+      <w:r>
+        <w:t>mengajarkan</w:t>
+      </w:r>
+      <w:proofErr w:type="spellEnd"/>
+      <w:r>
+        <w:t xml:space="preserve"> </w:t>
+      </w:r>
+      <w:proofErr w:type="spellStart"/>
+      <w:r>
+        <w:t>komputer</w:t>
+      </w:r>
+      <w:proofErr w:type="spellEnd"/>
+      <w:r>
+        <w:t xml:space="preserve"> untuk </w:t>
+      </w:r>
+      <w:proofErr w:type="spellStart"/>
+      <w:r>
+        <w:t>melakukan</w:t>
+      </w:r>
+      <w:proofErr w:type="spellEnd"/>
+      <w:r>
+        <w:t xml:space="preserve"> </w:t>
+      </w:r>
+      <w:proofErr w:type="spellStart"/>
+      <w:r>
+        <w:t>apa</w:t>
+      </w:r>
+      <w:proofErr w:type="spellEnd"/>
+      <w:r>
+        <w:t xml:space="preserve"> yang </w:t>
+      </w:r>
+      <w:proofErr w:type="spellStart"/>
+      <w:r>
+        <w:t>terjadi</w:t>
+      </w:r>
+      <w:proofErr w:type="spellEnd"/>
+      <w:r>
+        <w:t xml:space="preserve"> </w:t>
+      </w:r>
+      <w:proofErr w:type="spellStart"/>
+      <w:r>
+        <w:t>secara</w:t>
+      </w:r>
+      <w:proofErr w:type="spellEnd"/>
+      <w:r>
+        <w:t xml:space="preserve"> </w:t>
+      </w:r>
+      <w:proofErr w:type="spellStart"/>
+      <w:r>
+        <w:t>alami</w:t>
+      </w:r>
+      <w:proofErr w:type="spellEnd"/>
+      <w:r>
+        <w:t xml:space="preserve"> pada </w:t>
+      </w:r>
+      <w:proofErr w:type="spellStart"/>
+      <w:r>
+        <w:t>manusia</w:t>
+      </w:r>
+      <w:proofErr w:type="spellEnd"/>
+      <w:r>
+        <w:t xml:space="preserve">, </w:t>
+      </w:r>
+      <w:proofErr w:type="spellStart"/>
+      <w:r>
+        <w:t>yaitu</w:t>
+      </w:r>
+      <w:proofErr w:type="spellEnd"/>
+      <w:r>
+        <w:t xml:space="preserve"> dengan </w:t>
+      </w:r>
+      <w:proofErr w:type="spellStart"/>
+      <w:r>
+        <w:t>belajar</w:t>
+      </w:r>
+      <w:proofErr w:type="spellEnd"/>
+      <w:r>
+        <w:t xml:space="preserve"> dengan </w:t>
+      </w:r>
+      <w:proofErr w:type="spellStart"/>
+      <w:r>
+        <w:t>memberi</w:t>
+      </w:r>
+      <w:proofErr w:type="spellEnd"/>
+      <w:r>
+        <w:t xml:space="preserve"> </w:t>
+      </w:r>
+      <w:proofErr w:type="spellStart"/>
+      <w:r>
+        <w:t>contoh</w:t>
+      </w:r>
+      <w:proofErr w:type="spellEnd"/>
+      <w:r>
+        <w:t xml:space="preserve">. Deep learning </w:t>
+      </w:r>
+      <w:proofErr w:type="spellStart"/>
+      <w:r>
+        <w:t>bekerja</w:t>
+      </w:r>
+      <w:proofErr w:type="spellEnd"/>
+      <w:r>
+        <w:t xml:space="preserve"> dengan </w:t>
+      </w:r>
+      <w:proofErr w:type="spellStart"/>
+      <w:r>
+        <w:t>cara</w:t>
+      </w:r>
+      <w:proofErr w:type="spellEnd"/>
+      <w:r>
+        <w:t xml:space="preserve"> </w:t>
+      </w:r>
+      <w:proofErr w:type="spellStart"/>
+      <w:r>
+        <w:t>mempelajari</w:t>
+      </w:r>
+      <w:proofErr w:type="spellEnd"/>
+      <w:r>
+        <w:t xml:space="preserve"> </w:t>
+      </w:r>
+      <w:proofErr w:type="spellStart"/>
+      <w:r>
+        <w:t>kebiasaan</w:t>
+      </w:r>
+      <w:proofErr w:type="spellEnd"/>
+      <w:r>
+        <w:t>/</w:t>
+      </w:r>
+      <w:proofErr w:type="spellStart"/>
+      <w:r>
+        <w:t>pola</w:t>
+      </w:r>
+      <w:proofErr w:type="spellEnd"/>
+      <w:r>
+        <w:t xml:space="preserve"> </w:t>
+      </w:r>
+      <w:proofErr w:type="spellStart"/>
+      <w:r>
+        <w:t>suatu</w:t>
+      </w:r>
+      <w:proofErr w:type="spellEnd"/>
+      <w:r>
+        <w:t xml:space="preserve"> data </w:t>
+      </w:r>
+      <w:proofErr w:type="spellStart"/>
+      <w:r>
+        <w:t>tanpa</w:t>
+      </w:r>
+      <w:proofErr w:type="spellEnd"/>
+      <w:r>
+        <w:t xml:space="preserve"> </w:t>
+      </w:r>
+      <w:proofErr w:type="spellStart"/>
+      <w:r>
+        <w:t>melakukan</w:t>
+      </w:r>
+      <w:proofErr w:type="spellEnd"/>
+      <w:r>
+        <w:t xml:space="preserve"> </w:t>
+      </w:r>
+      <w:proofErr w:type="spellStart"/>
+      <w:r>
+        <w:t>ekstraksi</w:t>
+      </w:r>
+      <w:proofErr w:type="spellEnd"/>
+      <w:r>
+        <w:t xml:space="preserve"> </w:t>
+      </w:r>
+      <w:proofErr w:type="spellStart"/>
       <w:r>
         <w:lastRenderedPageBreak/>
-        <w:t xml:space="preserve">kebiasaan/pola suatu data tanpa melakukan ekstraksi fitur terhadap data tersebut. Deep learning sendiri biasanya digunakan untuk klasifikasi suatu data text, gambar, suara dan lain-lain. Deep learning dilatih dengan sekumpulan data yang cukup besar dan berlabel dengan arsitektur jaringan syaraf yang berisi banyak lapisan. Bidirectional LSTM atau bidirectional long shortterm memory merupakan metode dalam deep learning yang merupakan salah satu modifikasi dari RNN (Recurent Neural Network) yang mampu mengingat kumpulan informasi yang telah disimpan dalam jangka Panjang sekaligus menghapus informasi yang sudah tidak relevan (algorit.ma). </w:t>
-      </w:r>
-      <w:r>
-        <w:t>LSTM lebih efisien dalam memproses, memprediksi, sekaligus mengklasifikasikan data berdasarkan urutan waktu tertentu.</w:t>
-      </w:r>
-      <w:r>
-        <w:t xml:space="preserve"> Bidirectional LSTM bekerja secara dua arah, yaitu dari masa lampau ke masa depan dan dari masa depan ke masa lampau dalam menyimpan suatu informasi. Dengan metode Bidirectional LSTM ini, akan memprediksi sebuah tweet yang mengandung ujar kebencian dengan lebih akurat dan lebih optimal, khususnya dalam data text.</w:t>
+        <w:t>fitur</w:t>
+      </w:r>
+      <w:proofErr w:type="spellEnd"/>
+      <w:r>
+        <w:t xml:space="preserve"> </w:t>
+      </w:r>
+      <w:proofErr w:type="spellStart"/>
+      <w:r>
+        <w:t>terhadap</w:t>
+      </w:r>
+      <w:proofErr w:type="spellEnd"/>
+      <w:r>
+        <w:t xml:space="preserve"> data </w:t>
+      </w:r>
+      <w:proofErr w:type="spellStart"/>
+      <w:r>
+        <w:t>tersebut</w:t>
+      </w:r>
+      <w:proofErr w:type="spellEnd"/>
+      <w:r>
+        <w:t xml:space="preserve">. Deep learning </w:t>
+      </w:r>
+      <w:proofErr w:type="spellStart"/>
+      <w:r>
+        <w:t>sendiri</w:t>
+      </w:r>
+      <w:proofErr w:type="spellEnd"/>
+      <w:r>
+        <w:t xml:space="preserve"> </w:t>
+      </w:r>
+      <w:proofErr w:type="spellStart"/>
+      <w:r>
+        <w:t>biasanya</w:t>
+      </w:r>
+      <w:proofErr w:type="spellEnd"/>
+      <w:r>
+        <w:t xml:space="preserve"> </w:t>
+      </w:r>
+      <w:proofErr w:type="spellStart"/>
+      <w:r>
+        <w:t>digunakan</w:t>
+      </w:r>
+      <w:proofErr w:type="spellEnd"/>
+      <w:r>
+        <w:t xml:space="preserve"> untuk </w:t>
+      </w:r>
+      <w:proofErr w:type="spellStart"/>
+      <w:r>
+        <w:t>klasifikasi</w:t>
+      </w:r>
+      <w:proofErr w:type="spellEnd"/>
+      <w:r>
+        <w:t xml:space="preserve"> </w:t>
+      </w:r>
+      <w:proofErr w:type="spellStart"/>
+      <w:r>
+        <w:t>suatu</w:t>
+      </w:r>
+      <w:proofErr w:type="spellEnd"/>
+      <w:r>
+        <w:t xml:space="preserve"> data text, </w:t>
+      </w:r>
+      <w:proofErr w:type="spellStart"/>
+      <w:r>
+        <w:t>gambar</w:t>
+      </w:r>
+      <w:proofErr w:type="spellEnd"/>
+      <w:r>
+        <w:t xml:space="preserve">, </w:t>
+      </w:r>
+      <w:proofErr w:type="spellStart"/>
+      <w:r>
+        <w:t>suara</w:t>
+      </w:r>
+      <w:proofErr w:type="spellEnd"/>
+      <w:r>
+        <w:t xml:space="preserve"> dan lain-lain. Deep learning </w:t>
+      </w:r>
+      <w:proofErr w:type="spellStart"/>
+      <w:r>
+        <w:t>dilatih</w:t>
+      </w:r>
+      <w:proofErr w:type="spellEnd"/>
+      <w:r>
+        <w:t xml:space="preserve"> dengan </w:t>
+      </w:r>
+      <w:proofErr w:type="spellStart"/>
+      <w:r>
+        <w:t>sekumpulan</w:t>
+      </w:r>
+      <w:proofErr w:type="spellEnd"/>
+      <w:r>
+        <w:t xml:space="preserve"> data yang </w:t>
+      </w:r>
+      <w:proofErr w:type="spellStart"/>
+      <w:r>
+        <w:t>cukup</w:t>
+      </w:r>
+      <w:proofErr w:type="spellEnd"/>
+      <w:r>
+        <w:t xml:space="preserve"> </w:t>
+      </w:r>
+      <w:proofErr w:type="spellStart"/>
+      <w:r>
+        <w:t>besar</w:t>
+      </w:r>
+      <w:proofErr w:type="spellEnd"/>
+      <w:r>
+        <w:t xml:space="preserve"> dan </w:t>
+      </w:r>
+      <w:proofErr w:type="spellStart"/>
+      <w:r>
+        <w:t>berlabel</w:t>
+      </w:r>
+      <w:proofErr w:type="spellEnd"/>
+      <w:r>
+        <w:t xml:space="preserve"> dengan </w:t>
+      </w:r>
+      <w:proofErr w:type="spellStart"/>
+      <w:r>
+        <w:t>arsitektur</w:t>
+      </w:r>
+      <w:proofErr w:type="spellEnd"/>
+      <w:r>
+        <w:t xml:space="preserve"> </w:t>
+      </w:r>
+      <w:proofErr w:type="spellStart"/>
+      <w:r>
+        <w:t>jaringan</w:t>
+      </w:r>
+      <w:proofErr w:type="spellEnd"/>
+      <w:r>
+        <w:t xml:space="preserve"> </w:t>
+      </w:r>
+      <w:proofErr w:type="spellStart"/>
+      <w:r>
+        <w:t>syaraf</w:t>
+      </w:r>
+      <w:proofErr w:type="spellEnd"/>
+      <w:r>
+        <w:t xml:space="preserve"> yang </w:t>
+      </w:r>
+      <w:proofErr w:type="spellStart"/>
+      <w:r>
+        <w:t>berisi</w:t>
+      </w:r>
+      <w:proofErr w:type="spellEnd"/>
+      <w:r>
+        <w:t xml:space="preserve"> </w:t>
+      </w:r>
+      <w:proofErr w:type="spellStart"/>
+      <w:r>
+        <w:t>banyak</w:t>
+      </w:r>
+      <w:proofErr w:type="spellEnd"/>
+      <w:r>
+        <w:t xml:space="preserve"> </w:t>
+      </w:r>
+      <w:proofErr w:type="spellStart"/>
+      <w:r>
+        <w:t>lapisan</w:t>
+      </w:r>
+      <w:proofErr w:type="spellEnd"/>
+      <w:r>
+        <w:t xml:space="preserve">. Bidirectional LSTM </w:t>
+      </w:r>
+      <w:proofErr w:type="spellStart"/>
+      <w:r>
+        <w:t>atau</w:t>
+      </w:r>
+      <w:proofErr w:type="spellEnd"/>
+      <w:r>
+        <w:t xml:space="preserve"> bidirectional long </w:t>
+      </w:r>
+      <w:proofErr w:type="spellStart"/>
+      <w:r>
+        <w:t>shortterm</w:t>
+      </w:r>
+      <w:proofErr w:type="spellEnd"/>
+      <w:r>
+        <w:t xml:space="preserve"> memory merupakan </w:t>
+      </w:r>
+      <w:proofErr w:type="spellStart"/>
+      <w:r>
+        <w:t>metode</w:t>
+      </w:r>
+      <w:proofErr w:type="spellEnd"/>
+      <w:r>
+        <w:t xml:space="preserve"> </w:t>
+      </w:r>
+      <w:proofErr w:type="spellStart"/>
+      <w:r>
+        <w:t>dalam</w:t>
+      </w:r>
+      <w:proofErr w:type="spellEnd"/>
+      <w:r>
+        <w:t xml:space="preserve"> deep learning yang merupakan salah </w:t>
+      </w:r>
+      <w:proofErr w:type="spellStart"/>
+      <w:r>
+        <w:t>satu</w:t>
+      </w:r>
+      <w:proofErr w:type="spellEnd"/>
+      <w:r>
+        <w:t xml:space="preserve"> </w:t>
+      </w:r>
+      <w:proofErr w:type="spellStart"/>
+      <w:r>
+        <w:t>modifikasi</w:t>
+      </w:r>
+      <w:proofErr w:type="spellEnd"/>
+      <w:r>
+        <w:t xml:space="preserve"> </w:t>
+      </w:r>
+      <w:proofErr w:type="spellStart"/>
+      <w:r>
+        <w:t>dari</w:t>
+      </w:r>
+      <w:proofErr w:type="spellEnd"/>
+      <w:r>
+        <w:t xml:space="preserve"> RNN (</w:t>
+      </w:r>
+      <w:proofErr w:type="spellStart"/>
+      <w:r>
+        <w:t>Recurent</w:t>
+      </w:r>
+      <w:proofErr w:type="spellEnd"/>
+      <w:r>
+        <w:t xml:space="preserve"> Neural Network) yang </w:t>
+      </w:r>
+      <w:proofErr w:type="spellStart"/>
+      <w:r>
+        <w:t>mampu</w:t>
+      </w:r>
+      <w:proofErr w:type="spellEnd"/>
+      <w:r>
+        <w:t xml:space="preserve"> </w:t>
+      </w:r>
+      <w:proofErr w:type="spellStart"/>
+      <w:r>
+        <w:t>mengingat</w:t>
+      </w:r>
+      <w:proofErr w:type="spellEnd"/>
+      <w:r>
+        <w:t xml:space="preserve"> </w:t>
+      </w:r>
+      <w:proofErr w:type="spellStart"/>
+      <w:r>
+        <w:t>kumpulan</w:t>
+      </w:r>
+      <w:proofErr w:type="spellEnd"/>
+      <w:r>
+        <w:t xml:space="preserve"> informasi yang </w:t>
+      </w:r>
+      <w:proofErr w:type="spellStart"/>
+      <w:r>
+        <w:t>telah</w:t>
+      </w:r>
+      <w:proofErr w:type="spellEnd"/>
+      <w:r>
+        <w:t xml:space="preserve"> </w:t>
+      </w:r>
+      <w:proofErr w:type="spellStart"/>
+      <w:r>
+        <w:t>disimpan</w:t>
+      </w:r>
+      <w:proofErr w:type="spellEnd"/>
+      <w:r>
+        <w:t xml:space="preserve"> </w:t>
+      </w:r>
+      <w:proofErr w:type="spellStart"/>
+      <w:r>
+        <w:t>dalam</w:t>
+      </w:r>
+      <w:proofErr w:type="spellEnd"/>
+      <w:r>
+        <w:t xml:space="preserve"> </w:t>
+      </w:r>
+      <w:proofErr w:type="spellStart"/>
+      <w:r>
+        <w:t>jangka</w:t>
+      </w:r>
+      <w:proofErr w:type="spellEnd"/>
+      <w:r>
+        <w:t xml:space="preserve"> Panjang </w:t>
+      </w:r>
+      <w:proofErr w:type="spellStart"/>
+      <w:r>
+        <w:t>sekaligus</w:t>
+      </w:r>
+      <w:proofErr w:type="spellEnd"/>
+      <w:r>
+        <w:t xml:space="preserve"> menghapus informasi yang sudah tidak </w:t>
+      </w:r>
+      <w:proofErr w:type="spellStart"/>
+      <w:r>
+        <w:t>relevan</w:t>
+      </w:r>
+      <w:proofErr w:type="spellEnd"/>
+      <w:r>
+        <w:t xml:space="preserve"> </w:t>
+      </w:r>
+      <w:sdt>
+        <w:sdtPr>
+          <w:id w:val="-1753582242"/>
+          <w:citation/>
+        </w:sdtPr>
+        <w:sdtContent>
+          <w:r>
+            <w:fldChar w:fldCharType="begin"/>
+          </w:r>
+          <w:r>
+            <w:instrText xml:space="preserve"> CITATION alg221 \l 1033 </w:instrText>
+          </w:r>
+          <w:r>
+            <w:fldChar w:fldCharType="separate"/>
+          </w:r>
+          <w:r>
+            <w:rPr>
+              <w:noProof/>
+            </w:rPr>
+            <w:t>(algorit.ma, 2022)</w:t>
+          </w:r>
+          <w:r>
+            <w:fldChar w:fldCharType="end"/>
+          </w:r>
+        </w:sdtContent>
+      </w:sdt>
+      <w:r>
+        <w:t xml:space="preserve">. LSTM </w:t>
+      </w:r>
+      <w:proofErr w:type="spellStart"/>
+      <w:r>
+        <w:t>lebih</w:t>
+      </w:r>
+      <w:proofErr w:type="spellEnd"/>
+      <w:r>
+        <w:t xml:space="preserve"> </w:t>
+      </w:r>
+      <w:proofErr w:type="spellStart"/>
+      <w:r>
+        <w:t>efisien</w:t>
+      </w:r>
+      <w:proofErr w:type="spellEnd"/>
+      <w:r>
+        <w:t xml:space="preserve"> </w:t>
+      </w:r>
+      <w:proofErr w:type="spellStart"/>
+      <w:r>
+        <w:t>dalam</w:t>
+      </w:r>
+      <w:proofErr w:type="spellEnd"/>
+      <w:r>
+        <w:t xml:space="preserve"> </w:t>
+      </w:r>
+      <w:proofErr w:type="spellStart"/>
+      <w:r>
+        <w:t>memproses</w:t>
+      </w:r>
+      <w:proofErr w:type="spellEnd"/>
+      <w:r>
+        <w:t xml:space="preserve">, </w:t>
+      </w:r>
+      <w:proofErr w:type="spellStart"/>
+      <w:r>
+        <w:t>memprediksi</w:t>
+      </w:r>
+      <w:proofErr w:type="spellEnd"/>
+      <w:r>
+        <w:t xml:space="preserve">, </w:t>
+      </w:r>
+      <w:proofErr w:type="spellStart"/>
+      <w:r>
+        <w:t>sekaligus</w:t>
+      </w:r>
+      <w:proofErr w:type="spellEnd"/>
+      <w:r>
+        <w:t xml:space="preserve"> </w:t>
+      </w:r>
+      <w:proofErr w:type="spellStart"/>
+      <w:r>
+        <w:t>mengklasifikasikan</w:t>
+      </w:r>
+      <w:proofErr w:type="spellEnd"/>
+      <w:r>
+        <w:t xml:space="preserve"> data berdasarkan </w:t>
+      </w:r>
+      <w:proofErr w:type="spellStart"/>
+      <w:r>
+        <w:t>urutan</w:t>
+      </w:r>
+      <w:proofErr w:type="spellEnd"/>
+      <w:r>
+        <w:t xml:space="preserve"> </w:t>
+      </w:r>
+      <w:proofErr w:type="spellStart"/>
+      <w:r>
+        <w:t>waktu</w:t>
+      </w:r>
+      <w:proofErr w:type="spellEnd"/>
+      <w:r>
+        <w:t xml:space="preserve"> </w:t>
+      </w:r>
+      <w:proofErr w:type="spellStart"/>
+      <w:r>
+        <w:t>tertentu</w:t>
+      </w:r>
+      <w:proofErr w:type="spellEnd"/>
+      <w:r>
+        <w:t xml:space="preserve">. Bidirectional LSTM </w:t>
+      </w:r>
+      <w:proofErr w:type="spellStart"/>
+      <w:r>
+        <w:t>bekerja</w:t>
+      </w:r>
+      <w:proofErr w:type="spellEnd"/>
+      <w:r>
+        <w:t xml:space="preserve"> </w:t>
+      </w:r>
+      <w:proofErr w:type="spellStart"/>
+      <w:r>
+        <w:t>secara</w:t>
+      </w:r>
+      <w:proofErr w:type="spellEnd"/>
+      <w:r>
+        <w:t xml:space="preserve"> </w:t>
+      </w:r>
+      <w:proofErr w:type="spellStart"/>
+      <w:r>
+        <w:t>dua</w:t>
+      </w:r>
+      <w:proofErr w:type="spellEnd"/>
+      <w:r>
+        <w:t xml:space="preserve"> </w:t>
+      </w:r>
+      <w:proofErr w:type="spellStart"/>
+      <w:r>
+        <w:t>arah</w:t>
+      </w:r>
+      <w:proofErr w:type="spellEnd"/>
+      <w:r>
+        <w:t xml:space="preserve">, </w:t>
+      </w:r>
+      <w:proofErr w:type="spellStart"/>
+      <w:r>
+        <w:t>yaitu</w:t>
+      </w:r>
+      <w:proofErr w:type="spellEnd"/>
+      <w:r>
+        <w:t xml:space="preserve"> </w:t>
+      </w:r>
+      <w:proofErr w:type="spellStart"/>
+      <w:r>
+        <w:t>dari</w:t>
+      </w:r>
+      <w:proofErr w:type="spellEnd"/>
+      <w:r>
+        <w:t xml:space="preserve"> masa </w:t>
+      </w:r>
+      <w:proofErr w:type="spellStart"/>
+      <w:r>
+        <w:t>lampau</w:t>
+      </w:r>
+      <w:proofErr w:type="spellEnd"/>
+      <w:r>
+        <w:t xml:space="preserve"> ke masa </w:t>
+      </w:r>
+      <w:proofErr w:type="spellStart"/>
+      <w:r>
+        <w:t>depan</w:t>
+      </w:r>
+      <w:proofErr w:type="spellEnd"/>
+      <w:r>
+        <w:t xml:space="preserve"> dan </w:t>
+      </w:r>
+      <w:proofErr w:type="spellStart"/>
+      <w:r>
+        <w:t>dari</w:t>
+      </w:r>
+      <w:proofErr w:type="spellEnd"/>
+      <w:r>
+        <w:t xml:space="preserve"> masa </w:t>
+      </w:r>
+      <w:proofErr w:type="spellStart"/>
+      <w:r>
+        <w:t>depan</w:t>
+      </w:r>
+      <w:proofErr w:type="spellEnd"/>
+      <w:r>
+        <w:t xml:space="preserve"> ke masa </w:t>
+      </w:r>
+      <w:proofErr w:type="spellStart"/>
+      <w:r>
+        <w:t>lampau</w:t>
+      </w:r>
+      <w:proofErr w:type="spellEnd"/>
+      <w:r>
+        <w:t xml:space="preserve"> </w:t>
+      </w:r>
+      <w:proofErr w:type="spellStart"/>
+      <w:r>
+        <w:t>dalam</w:t>
+      </w:r>
+      <w:proofErr w:type="spellEnd"/>
+      <w:r>
+        <w:t xml:space="preserve"> </w:t>
+      </w:r>
+      <w:proofErr w:type="spellStart"/>
+      <w:r>
+        <w:t>menyimpan</w:t>
+      </w:r>
+      <w:proofErr w:type="spellEnd"/>
+      <w:r>
+        <w:t xml:space="preserve"> </w:t>
+      </w:r>
+      <w:proofErr w:type="spellStart"/>
+      <w:r>
+        <w:t>suatu</w:t>
+      </w:r>
+      <w:proofErr w:type="spellEnd"/>
+      <w:r>
+        <w:t xml:space="preserve"> informasi. Dengan </w:t>
+      </w:r>
+      <w:proofErr w:type="spellStart"/>
+      <w:r>
+        <w:t>metode</w:t>
+      </w:r>
+      <w:proofErr w:type="spellEnd"/>
+      <w:r>
+        <w:t xml:space="preserve"> Bidirectional LSTM ini, </w:t>
+      </w:r>
+      <w:proofErr w:type="spellStart"/>
+      <w:r>
+        <w:t>akan</w:t>
+      </w:r>
+      <w:proofErr w:type="spellEnd"/>
+      <w:r>
+        <w:t xml:space="preserve"> </w:t>
+      </w:r>
+      <w:proofErr w:type="spellStart"/>
+      <w:r>
+        <w:t>memprediksi</w:t>
+      </w:r>
+      <w:proofErr w:type="spellEnd"/>
+      <w:r>
+        <w:t xml:space="preserve"> </w:t>
+      </w:r>
+      <w:proofErr w:type="spellStart"/>
+      <w:r>
+        <w:t>sebuah</w:t>
+      </w:r>
+      <w:proofErr w:type="spellEnd"/>
+      <w:r>
+        <w:t xml:space="preserve"> tweet yang </w:t>
+      </w:r>
+      <w:proofErr w:type="spellStart"/>
+      <w:r>
+        <w:t>mengandung</w:t>
+      </w:r>
+      <w:proofErr w:type="spellEnd"/>
+      <w:r>
+        <w:t xml:space="preserve"> </w:t>
+      </w:r>
+      <w:proofErr w:type="spellStart"/>
+      <w:r>
+        <w:t>ujar</w:t>
+      </w:r>
+      <w:proofErr w:type="spellEnd"/>
+      <w:r>
+        <w:t xml:space="preserve"> </w:t>
+      </w:r>
+      <w:proofErr w:type="spellStart"/>
+      <w:r>
+        <w:t>kebencian</w:t>
+      </w:r>
+      <w:proofErr w:type="spellEnd"/>
+      <w:r>
+        <w:t xml:space="preserve"> dengan </w:t>
+      </w:r>
+      <w:proofErr w:type="spellStart"/>
+      <w:r>
+        <w:t>lebih</w:t>
+      </w:r>
+      <w:proofErr w:type="spellEnd"/>
+      <w:r>
+        <w:t xml:space="preserve"> </w:t>
+      </w:r>
+      <w:proofErr w:type="spellStart"/>
+      <w:r>
+        <w:t>akurat</w:t>
+      </w:r>
+      <w:proofErr w:type="spellEnd"/>
+      <w:r>
+        <w:t xml:space="preserve"> dan </w:t>
+      </w:r>
+      <w:proofErr w:type="spellStart"/>
+      <w:r>
+        <w:t>lebih</w:t>
+      </w:r>
+      <w:proofErr w:type="spellEnd"/>
+      <w:r>
+        <w:t xml:space="preserve"> optimal, </w:t>
+      </w:r>
+      <w:proofErr w:type="spellStart"/>
+      <w:r>
+        <w:t>khususnya</w:t>
+      </w:r>
+      <w:proofErr w:type="spellEnd"/>
+      <w:r>
+        <w:t xml:space="preserve"> </w:t>
+      </w:r>
+      <w:proofErr w:type="spellStart"/>
+      <w:r>
+        <w:t>dalam</w:t>
+      </w:r>
+      <w:proofErr w:type="spellEnd"/>
+      <w:r>
+        <w:t xml:space="preserve"> data text.</w:t>
       </w:r>
     </w:p>
     <w:p>
@@ -196,21 +2882,140 @@
           <w:bCs/>
         </w:rPr>
       </w:pPr>
+      <w:proofErr w:type="spellStart"/>
       <w:r>
         <w:rPr>
           <w:b/>
           <w:bCs/>
         </w:rPr>
-        <w:t>Rumusan Masalah</w:t>
-      </w:r>
+        <w:t>Rumusan</w:t>
+      </w:r>
+      <w:proofErr w:type="spellEnd"/>
+      <w:r>
+        <w:rPr>
+          <w:b/>
+          <w:bCs/>
+        </w:rPr>
+        <w:t xml:space="preserve"> </w:t>
+      </w:r>
+      <w:proofErr w:type="spellStart"/>
+      <w:r>
+        <w:rPr>
+          <w:b/>
+          <w:bCs/>
+        </w:rPr>
+        <w:t>Masalah</w:t>
+      </w:r>
+      <w:proofErr w:type="spellEnd"/>
     </w:p>
     <w:p>
       <w:pPr>
         <w:spacing w:line="480" w:lineRule="auto"/>
         <w:ind w:left="1080" w:firstLine="720"/>
       </w:pPr>
-      <w:r>
-        <w:t>Berangkat dari hal itu, maka diperlukan pendekatan untuk mengklasifikasi ujaran kebencian di Twitter menggunakan sentiment analysis dengan algoritma deep learning dan algoritma Bidirectional LSTM</w:t>
+      <w:proofErr w:type="spellStart"/>
+      <w:r>
+        <w:t>Berangkat</w:t>
+      </w:r>
+      <w:proofErr w:type="spellEnd"/>
+      <w:r>
+        <w:t xml:space="preserve"> </w:t>
+      </w:r>
+      <w:proofErr w:type="spellStart"/>
+      <w:r>
+        <w:t>dari</w:t>
+      </w:r>
+      <w:proofErr w:type="spellEnd"/>
+      <w:r>
+        <w:t xml:space="preserve"> </w:t>
+      </w:r>
+      <w:proofErr w:type="spellStart"/>
+      <w:r>
+        <w:t>hal</w:t>
+      </w:r>
+      <w:proofErr w:type="spellEnd"/>
+      <w:r>
+        <w:t xml:space="preserve"> </w:t>
+      </w:r>
+      <w:proofErr w:type="spellStart"/>
+      <w:r>
+        <w:t>itu</w:t>
+      </w:r>
+      <w:proofErr w:type="spellEnd"/>
+      <w:r>
+        <w:t xml:space="preserve">, </w:t>
+      </w:r>
+      <w:proofErr w:type="spellStart"/>
+      <w:r>
+        <w:t>maka</w:t>
+      </w:r>
+      <w:proofErr w:type="spellEnd"/>
+      <w:r>
+        <w:t xml:space="preserve"> </w:t>
+      </w:r>
+      <w:proofErr w:type="spellStart"/>
+      <w:r>
+        <w:t>diperlukan</w:t>
+      </w:r>
+      <w:proofErr w:type="spellEnd"/>
+      <w:r>
+        <w:t xml:space="preserve"> </w:t>
+      </w:r>
+      <w:proofErr w:type="spellStart"/>
+      <w:r>
+        <w:t>pendekatan</w:t>
+      </w:r>
+      <w:proofErr w:type="spellEnd"/>
+      <w:r>
+        <w:t xml:space="preserve"> untuk </w:t>
+      </w:r>
+      <w:proofErr w:type="spellStart"/>
+      <w:r>
+        <w:t>mengklasifikasi</w:t>
+      </w:r>
+      <w:proofErr w:type="spellEnd"/>
+      <w:r>
+        <w:t xml:space="preserve"> </w:t>
+      </w:r>
+      <w:proofErr w:type="spellStart"/>
+      <w:r>
+        <w:t>ujaran</w:t>
+      </w:r>
+      <w:proofErr w:type="spellEnd"/>
+      <w:r>
+        <w:t xml:space="preserve"> </w:t>
+      </w:r>
+      <w:proofErr w:type="spellStart"/>
+      <w:r>
+        <w:t>kebencian</w:t>
+      </w:r>
+      <w:proofErr w:type="spellEnd"/>
+      <w:r>
+        <w:t xml:space="preserve"> di Twitter </w:t>
+      </w:r>
+      <w:proofErr w:type="spellStart"/>
+      <w:r>
+        <w:t>menggunakan</w:t>
+      </w:r>
+      <w:proofErr w:type="spellEnd"/>
+      <w:r>
+        <w:t xml:space="preserve"> sentiment analysis dengan </w:t>
+      </w:r>
+      <w:proofErr w:type="spellStart"/>
+      <w:r>
+        <w:t>algoritma</w:t>
+      </w:r>
+      <w:proofErr w:type="spellEnd"/>
+      <w:r>
+        <w:t xml:space="preserve"> deep learning dan </w:t>
+      </w:r>
+      <w:proofErr w:type="spellStart"/>
+      <w:r>
+        <w:t>algoritma</w:t>
+      </w:r>
+      <w:proofErr w:type="spellEnd"/>
+      <w:r>
+        <w:t xml:space="preserve"> Bidirectional LSTM</w:t>
       </w:r>
     </w:p>
     <w:p>
@@ -226,12 +3031,21 @@
           <w:bCs/>
         </w:rPr>
       </w:pPr>
+      <w:proofErr w:type="spellStart"/>
       <w:r>
         <w:rPr>
           <w:b/>
           <w:bCs/>
         </w:rPr>
-        <w:t>Tujuan Penelitian</w:t>
+        <w:t>Tujuan</w:t>
+      </w:r>
+      <w:proofErr w:type="spellEnd"/>
+      <w:r>
+        <w:rPr>
+          <w:b/>
+          <w:bCs/>
+        </w:rPr>
+        <w:t xml:space="preserve"> Penelitian</w:t>
       </w:r>
     </w:p>
     <w:p>
@@ -245,7 +3059,47 @@
         </w:rPr>
       </w:pPr>
       <w:r>
-        <w:t>Dari rumusan masalah terebut, ditentukan tujuan penelitian sebagai berikut:</w:t>
+        <w:t xml:space="preserve">Dari </w:t>
+      </w:r>
+      <w:proofErr w:type="spellStart"/>
+      <w:r>
+        <w:t>rumusan</w:t>
+      </w:r>
+      <w:proofErr w:type="spellEnd"/>
+      <w:r>
+        <w:t xml:space="preserve"> </w:t>
+      </w:r>
+      <w:proofErr w:type="spellStart"/>
+      <w:r>
+        <w:t>masalah</w:t>
+      </w:r>
+      <w:proofErr w:type="spellEnd"/>
+      <w:r>
+        <w:t xml:space="preserve"> </w:t>
+      </w:r>
+      <w:proofErr w:type="spellStart"/>
+      <w:r>
+        <w:t>terebut</w:t>
+      </w:r>
+      <w:proofErr w:type="spellEnd"/>
+      <w:r>
+        <w:t xml:space="preserve">, </w:t>
+      </w:r>
+      <w:proofErr w:type="spellStart"/>
+      <w:r>
+        <w:t>ditentukan</w:t>
+      </w:r>
+      <w:proofErr w:type="spellEnd"/>
+      <w:r>
+        <w:t xml:space="preserve"> </w:t>
+      </w:r>
+      <w:proofErr w:type="spellStart"/>
+      <w:r>
+        <w:t>tujuan</w:t>
+      </w:r>
+      <w:proofErr w:type="spellEnd"/>
+      <w:r>
+        <w:t xml:space="preserve"> penelitian sebagai berikut:</w:t>
       </w:r>
     </w:p>
     <w:p>
@@ -257,8 +3111,77 @@
         </w:numPr>
         <w:spacing w:line="480" w:lineRule="auto"/>
       </w:pPr>
-      <w:r>
-        <w:t>Melakukan sentiment analisis ujaran kebencian tweets pengguna Twitter di Indonesia dengan topik Bjorka menggunakan deep learning menggunakan algoritma Bidirectional LSTM.</w:t>
+      <w:proofErr w:type="spellStart"/>
+      <w:r>
+        <w:t>Melakukan</w:t>
+      </w:r>
+      <w:proofErr w:type="spellEnd"/>
+      <w:r>
+        <w:t xml:space="preserve"> sentiment </w:t>
+      </w:r>
+      <w:proofErr w:type="spellStart"/>
+      <w:r>
+        <w:t>analisis</w:t>
+      </w:r>
+      <w:proofErr w:type="spellEnd"/>
+      <w:r>
+        <w:t xml:space="preserve"> </w:t>
+      </w:r>
+      <w:proofErr w:type="spellStart"/>
+      <w:r>
+        <w:t>ujaran</w:t>
+      </w:r>
+      <w:proofErr w:type="spellEnd"/>
+      <w:r>
+        <w:t xml:space="preserve"> </w:t>
+      </w:r>
+      <w:proofErr w:type="spellStart"/>
+      <w:r>
+        <w:t>kebencian</w:t>
+      </w:r>
+      <w:proofErr w:type="spellEnd"/>
+      <w:r>
+        <w:t xml:space="preserve"> tweets </w:t>
+      </w:r>
+      <w:proofErr w:type="spellStart"/>
+      <w:r>
+        <w:t>pengguna</w:t>
+      </w:r>
+      <w:proofErr w:type="spellEnd"/>
+      <w:r>
+        <w:t xml:space="preserve"> Twitter di Indonesia dengan topik </w:t>
+      </w:r>
+      <w:proofErr w:type="spellStart"/>
+      <w:r>
+        <w:t>Bjorka</w:t>
+      </w:r>
+      <w:proofErr w:type="spellEnd"/>
+      <w:r>
+        <w:t xml:space="preserve"> </w:t>
+      </w:r>
+      <w:proofErr w:type="spellStart"/>
+      <w:r>
+        <w:t>menggunakan</w:t>
+      </w:r>
+      <w:proofErr w:type="spellEnd"/>
+      <w:r>
+        <w:t xml:space="preserve"> deep learning </w:t>
+      </w:r>
+      <w:proofErr w:type="spellStart"/>
+      <w:r>
+        <w:t>menggunakan</w:t>
+      </w:r>
+      <w:proofErr w:type="spellEnd"/>
+      <w:r>
+        <w:t xml:space="preserve"> </w:t>
+      </w:r>
+      <w:proofErr w:type="spellStart"/>
+      <w:r>
+        <w:t>algoritma</w:t>
+      </w:r>
+      <w:proofErr w:type="spellEnd"/>
+      <w:r>
+        <w:t xml:space="preserve"> Bidirectional LSTM.</w:t>
       </w:r>
     </w:p>
     <w:p>
@@ -270,9 +3193,37 @@
         </w:numPr>
         <w:spacing w:line="480" w:lineRule="auto"/>
       </w:pPr>
-      <w:r>
-        <w:lastRenderedPageBreak/>
-        <w:t>Mengetahui akurasi optimal dari algoritma Bidirectional LSTM.</w:t>
+      <w:proofErr w:type="spellStart"/>
+      <w:r>
+        <w:t>Mengetahui</w:t>
+      </w:r>
+      <w:proofErr w:type="spellEnd"/>
+      <w:r>
+        <w:t xml:space="preserve"> </w:t>
+      </w:r>
+      <w:proofErr w:type="spellStart"/>
+      <w:r>
+        <w:t>akurasi</w:t>
+      </w:r>
+      <w:proofErr w:type="spellEnd"/>
+      <w:r>
+        <w:t xml:space="preserve"> optimal </w:t>
+      </w:r>
+      <w:proofErr w:type="spellStart"/>
+      <w:r>
+        <w:t>dari</w:t>
+      </w:r>
+      <w:proofErr w:type="spellEnd"/>
+      <w:r>
+        <w:t xml:space="preserve"> </w:t>
+      </w:r>
+      <w:proofErr w:type="spellStart"/>
+      <w:r>
+        <w:t>algoritma</w:t>
+      </w:r>
+      <w:proofErr w:type="spellEnd"/>
+      <w:r>
+        <w:t xml:space="preserve"> Bidirectional LSTM.</w:t>
       </w:r>
     </w:p>
     <w:p>
@@ -284,8 +3235,30 @@
         </w:numPr>
         <w:spacing w:line="480" w:lineRule="auto"/>
       </w:pPr>
-      <w:r>
-        <w:t>Mengetahui parameter deep learning yang mampu memberikan hasil paling optimal.</w:t>
+      <w:proofErr w:type="spellStart"/>
+      <w:r>
+        <w:lastRenderedPageBreak/>
+        <w:t>Mengetahui</w:t>
+      </w:r>
+      <w:proofErr w:type="spellEnd"/>
+      <w:r>
+        <w:t xml:space="preserve"> parameter deep learning yang </w:t>
+      </w:r>
+      <w:proofErr w:type="spellStart"/>
+      <w:r>
+        <w:t>mampu</w:t>
+      </w:r>
+      <w:proofErr w:type="spellEnd"/>
+      <w:r>
+        <w:t xml:space="preserve"> memberikan </w:t>
+      </w:r>
+      <w:proofErr w:type="spellStart"/>
+      <w:r>
+        <w:t>hasil</w:t>
+      </w:r>
+      <w:proofErr w:type="spellEnd"/>
+      <w:r>
+        <w:t xml:space="preserve"> paling optimal.</w:t>
       </w:r>
     </w:p>
     <w:p>
@@ -301,12 +3274,21 @@
           <w:bCs/>
         </w:rPr>
       </w:pPr>
+      <w:proofErr w:type="spellStart"/>
       <w:r>
         <w:rPr>
           <w:b/>
           <w:bCs/>
         </w:rPr>
-        <w:t>Manfaat Penelitian</w:t>
+        <w:t>Manfaat</w:t>
+      </w:r>
+      <w:proofErr w:type="spellEnd"/>
+      <w:r>
+        <w:rPr>
+          <w:b/>
+          <w:bCs/>
+        </w:rPr>
+        <w:t xml:space="preserve"> Penelitian</w:t>
       </w:r>
     </w:p>
     <w:p>
@@ -314,9 +3296,59 @@
         <w:spacing w:line="480" w:lineRule="auto"/>
         <w:ind w:left="1080" w:firstLine="720"/>
       </w:pPr>
-      <w:r>
-        <w:t>Dapat membuat sebuah model machine learning yang dapat mendeteksi ujar kebenciaan</w:t>
-      </w:r>
+      <w:proofErr w:type="spellStart"/>
+      <w:r>
+        <w:t>Dapat</w:t>
+      </w:r>
+      <w:proofErr w:type="spellEnd"/>
+      <w:r>
+        <w:t xml:space="preserve"> </w:t>
+      </w:r>
+      <w:proofErr w:type="spellStart"/>
+      <w:r>
+        <w:t>membuat</w:t>
+      </w:r>
+      <w:proofErr w:type="spellEnd"/>
+      <w:r>
+        <w:t xml:space="preserve"> </w:t>
+      </w:r>
+      <w:proofErr w:type="spellStart"/>
+      <w:r>
+        <w:t>sebuah</w:t>
+      </w:r>
+      <w:proofErr w:type="spellEnd"/>
+      <w:r>
+        <w:t xml:space="preserve"> model machine learning yang </w:t>
+      </w:r>
+      <w:proofErr w:type="spellStart"/>
+      <w:r>
+        <w:t>dapat</w:t>
+      </w:r>
+      <w:proofErr w:type="spellEnd"/>
+      <w:r>
+        <w:t xml:space="preserve"> </w:t>
+      </w:r>
+      <w:proofErr w:type="spellStart"/>
+      <w:r>
+        <w:t>mendeteksi</w:t>
+      </w:r>
+      <w:proofErr w:type="spellEnd"/>
+      <w:r>
+        <w:t xml:space="preserve"> </w:t>
+      </w:r>
+      <w:proofErr w:type="spellStart"/>
+      <w:r>
+        <w:t>ujar</w:t>
+      </w:r>
+      <w:proofErr w:type="spellEnd"/>
+      <w:r>
+        <w:t xml:space="preserve"> </w:t>
+      </w:r>
+      <w:proofErr w:type="spellStart"/>
+      <w:r>
+        <w:t>kebenciaan</w:t>
+      </w:r>
+      <w:proofErr w:type="spellEnd"/>
     </w:p>
     <w:p>
       <w:pPr>
@@ -336,8 +3368,17 @@
           <w:b/>
           <w:bCs/>
         </w:rPr>
-        <w:t>Batasan Masalah</w:t>
-      </w:r>
+        <w:t xml:space="preserve">Batasan </w:t>
+      </w:r>
+      <w:proofErr w:type="spellStart"/>
+      <w:r>
+        <w:rPr>
+          <w:b/>
+          <w:bCs/>
+        </w:rPr>
+        <w:t>Masalah</w:t>
+      </w:r>
+      <w:proofErr w:type="spellEnd"/>
     </w:p>
     <w:p>
       <w:pPr>
@@ -346,7 +3387,23 @@
         <w:ind w:left="1440" w:firstLine="360"/>
       </w:pPr>
       <w:r>
-        <w:t>Batasan masalah dalam penelitian ini adalah sebagai berikut:</w:t>
+        <w:t xml:space="preserve">Batasan </w:t>
+      </w:r>
+      <w:proofErr w:type="spellStart"/>
+      <w:r>
+        <w:t>masalah</w:t>
+      </w:r>
+      <w:proofErr w:type="spellEnd"/>
+      <w:r>
+        <w:t xml:space="preserve"> </w:t>
+      </w:r>
+      <w:proofErr w:type="spellStart"/>
+      <w:r>
+        <w:t>dalam</w:t>
+      </w:r>
+      <w:proofErr w:type="spellEnd"/>
+      <w:r>
+        <w:t xml:space="preserve"> penelitian ini adalah sebagai berikut:</w:t>
       </w:r>
     </w:p>
     <w:p>
@@ -359,7 +3416,31 @@
         <w:spacing w:line="480" w:lineRule="auto"/>
       </w:pPr>
       <w:r>
-        <w:t>Dataset yang digunakan merupakan data tweets dari pengguna Twitter di Indonesia</w:t>
+        <w:t xml:space="preserve">Dataset yang </w:t>
+      </w:r>
+      <w:proofErr w:type="spellStart"/>
+      <w:r>
+        <w:t>digunakan</w:t>
+      </w:r>
+      <w:proofErr w:type="spellEnd"/>
+      <w:r>
+        <w:t xml:space="preserve"> merupakan data tweets </w:t>
+      </w:r>
+      <w:proofErr w:type="spellStart"/>
+      <w:r>
+        <w:t>dari</w:t>
+      </w:r>
+      <w:proofErr w:type="spellEnd"/>
+      <w:r>
+        <w:t xml:space="preserve"> </w:t>
+      </w:r>
+      <w:proofErr w:type="spellStart"/>
+      <w:r>
+        <w:t>pengguna</w:t>
+      </w:r>
+      <w:proofErr w:type="spellEnd"/>
+      <w:r>
+        <w:t xml:space="preserve"> Twitter di Indonesia</w:t>
       </w:r>
     </w:p>
     <w:p>
@@ -372,7 +3453,23 @@
         <w:spacing w:line="480" w:lineRule="auto"/>
       </w:pPr>
       <w:r>
-        <w:t>Dataset yang digunakan berbahasa Indonesia</w:t>
+        <w:t xml:space="preserve">Dataset yang </w:t>
+      </w:r>
+      <w:proofErr w:type="spellStart"/>
+      <w:r>
+        <w:t>digunakan</w:t>
+      </w:r>
+      <w:proofErr w:type="spellEnd"/>
+      <w:r>
+        <w:t xml:space="preserve"> </w:t>
+      </w:r>
+      <w:proofErr w:type="spellStart"/>
+      <w:r>
+        <w:t>berbahasa</w:t>
+      </w:r>
+      <w:proofErr w:type="spellEnd"/>
+      <w:r>
+        <w:t xml:space="preserve"> Indonesia</w:t>
       </w:r>
     </w:p>
     <w:p>
@@ -385,7 +3482,47 @@
         <w:spacing w:line="480" w:lineRule="auto"/>
       </w:pPr>
       <w:r>
-        <w:t>Dataset merupakan tweets yang membahas tentang kejadian fenomenal hacker Bjorka.</w:t>
+        <w:t xml:space="preserve">Dataset merupakan tweets yang </w:t>
+      </w:r>
+      <w:proofErr w:type="spellStart"/>
+      <w:r>
+        <w:t>membahas</w:t>
+      </w:r>
+      <w:proofErr w:type="spellEnd"/>
+      <w:r>
+        <w:t xml:space="preserve"> </w:t>
+      </w:r>
+      <w:proofErr w:type="spellStart"/>
+      <w:r>
+        <w:t>tentang</w:t>
+      </w:r>
+      <w:proofErr w:type="spellEnd"/>
+      <w:r>
+        <w:t xml:space="preserve"> </w:t>
+      </w:r>
+      <w:proofErr w:type="spellStart"/>
+      <w:r>
+        <w:t>kejadian</w:t>
+      </w:r>
+      <w:proofErr w:type="spellEnd"/>
+      <w:r>
+        <w:t xml:space="preserve"> </w:t>
+      </w:r>
+      <w:proofErr w:type="spellStart"/>
+      <w:r>
+        <w:t>fenomenal</w:t>
+      </w:r>
+      <w:proofErr w:type="spellEnd"/>
+      <w:r>
+        <w:t xml:space="preserve"> hacker </w:t>
+      </w:r>
+      <w:proofErr w:type="spellStart"/>
+      <w:r>
+        <w:t>Bjorka</w:t>
+      </w:r>
+      <w:proofErr w:type="spellEnd"/>
+      <w:r>
+        <w:t>.</w:t>
       </w:r>
     </w:p>
     <w:p>
@@ -401,13 +3538,31 @@
           <w:bCs/>
         </w:rPr>
       </w:pPr>
+      <w:proofErr w:type="spellStart"/>
       <w:r>
         <w:rPr>
           <w:b/>
           <w:bCs/>
         </w:rPr>
-        <w:t>Sistematika Penulisan</w:t>
-      </w:r>
+        <w:t>Sistematika</w:t>
+      </w:r>
+      <w:proofErr w:type="spellEnd"/>
+      <w:r>
+        <w:rPr>
+          <w:b/>
+          <w:bCs/>
+        </w:rPr>
+        <w:t xml:space="preserve"> </w:t>
+      </w:r>
+      <w:proofErr w:type="spellStart"/>
+      <w:r>
+        <w:rPr>
+          <w:b/>
+          <w:bCs/>
+        </w:rPr>
+        <w:t>Penulisan</w:t>
+      </w:r>
+      <w:proofErr w:type="spellEnd"/>
     </w:p>
     <w:p>
       <w:pPr>
@@ -428,8 +3583,101 @@
         <w:spacing w:line="480" w:lineRule="auto"/>
         <w:ind w:left="1800"/>
       </w:pPr>
-      <w:r>
-        <w:t>Diuraikan latar belakang masalah, rumusan masalah, tujuan penelitian, manfaat penelitian, batasan masalah dan sistematika penulisan penelitian ini.</w:t>
+      <w:proofErr w:type="spellStart"/>
+      <w:r>
+        <w:t>Diuraikan</w:t>
+      </w:r>
+      <w:proofErr w:type="spellEnd"/>
+      <w:r>
+        <w:t xml:space="preserve"> </w:t>
+      </w:r>
+      <w:proofErr w:type="spellStart"/>
+      <w:r>
+        <w:t>latar</w:t>
+      </w:r>
+      <w:proofErr w:type="spellEnd"/>
+      <w:r>
+        <w:t xml:space="preserve"> </w:t>
+      </w:r>
+      <w:proofErr w:type="spellStart"/>
+      <w:r>
+        <w:t>belakang</w:t>
+      </w:r>
+      <w:proofErr w:type="spellEnd"/>
+      <w:r>
+        <w:t xml:space="preserve"> </w:t>
+      </w:r>
+      <w:proofErr w:type="spellStart"/>
+      <w:r>
+        <w:t>masalah</w:t>
+      </w:r>
+      <w:proofErr w:type="spellEnd"/>
+      <w:r>
+        <w:t xml:space="preserve">, </w:t>
+      </w:r>
+      <w:proofErr w:type="spellStart"/>
+      <w:r>
+        <w:t>rumusan</w:t>
+      </w:r>
+      <w:proofErr w:type="spellEnd"/>
+      <w:r>
+        <w:t xml:space="preserve"> </w:t>
+      </w:r>
+      <w:proofErr w:type="spellStart"/>
+      <w:r>
+        <w:t>masalah</w:t>
+      </w:r>
+      <w:proofErr w:type="spellEnd"/>
+      <w:r>
+        <w:t xml:space="preserve">, </w:t>
+      </w:r>
+      <w:proofErr w:type="spellStart"/>
+      <w:r>
+        <w:t>tujuan</w:t>
+      </w:r>
+      <w:proofErr w:type="spellEnd"/>
+      <w:r>
+        <w:t xml:space="preserve"> penelitian, </w:t>
+      </w:r>
+      <w:proofErr w:type="spellStart"/>
+      <w:r>
+        <w:t>manfaat</w:t>
+      </w:r>
+      <w:proofErr w:type="spellEnd"/>
+      <w:r>
+        <w:t xml:space="preserve"> penelitian, </w:t>
+      </w:r>
+      <w:proofErr w:type="spellStart"/>
+      <w:r>
+        <w:t>batasan</w:t>
+      </w:r>
+      <w:proofErr w:type="spellEnd"/>
+      <w:r>
+        <w:t xml:space="preserve"> </w:t>
+      </w:r>
+      <w:proofErr w:type="spellStart"/>
+      <w:r>
+        <w:t>masalah</w:t>
+      </w:r>
+      <w:proofErr w:type="spellEnd"/>
+      <w:r>
+        <w:t xml:space="preserve"> dan </w:t>
+      </w:r>
+      <w:proofErr w:type="spellStart"/>
+      <w:r>
+        <w:t>sistematika</w:t>
+      </w:r>
+      <w:proofErr w:type="spellEnd"/>
+      <w:r>
+        <w:t xml:space="preserve"> </w:t>
+      </w:r>
+      <w:proofErr w:type="spellStart"/>
+      <w:r>
+        <w:t>penulisan</w:t>
+      </w:r>
+      <w:proofErr w:type="spellEnd"/>
+      <w:r>
+        <w:t xml:space="preserve"> penelitian ini.</w:t>
       </w:r>
     </w:p>
     <w:p>
@@ -451,8 +3699,37 @@
         <w:spacing w:line="480" w:lineRule="auto"/>
         <w:ind w:left="1800"/>
       </w:pPr>
-      <w:r>
-        <w:t xml:space="preserve">Teori-teori yang relevan dan mendukung penelitian ini yang berhubungan dengan </w:t>
+      <w:proofErr w:type="spellStart"/>
+      <w:r>
+        <w:t>Teori-teori</w:t>
+      </w:r>
+      <w:proofErr w:type="spellEnd"/>
+      <w:r>
+        <w:t xml:space="preserve"> yang </w:t>
+      </w:r>
+      <w:proofErr w:type="spellStart"/>
+      <w:r>
+        <w:t>relevan</w:t>
+      </w:r>
+      <w:proofErr w:type="spellEnd"/>
+      <w:r>
+        <w:t xml:space="preserve"> dan </w:t>
+      </w:r>
+      <w:proofErr w:type="spellStart"/>
+      <w:r>
+        <w:t>mendukung</w:t>
+      </w:r>
+      <w:proofErr w:type="spellEnd"/>
+      <w:r>
+        <w:t xml:space="preserve"> penelitian ini yang </w:t>
+      </w:r>
+      <w:proofErr w:type="spellStart"/>
+      <w:r>
+        <w:t>berhubungan</w:t>
+      </w:r>
+      <w:proofErr w:type="spellEnd"/>
+      <w:r>
+        <w:t xml:space="preserve"> dengan </w:t>
       </w:r>
       <w:r>
         <w:rPr>
@@ -461,8 +3738,21 @@
         </w:rPr>
         <w:t xml:space="preserve">deep learning </w:t>
       </w:r>
-      <w:r>
-        <w:t>khususnya metode Bidirectional LSTM</w:t>
+      <w:proofErr w:type="spellStart"/>
+      <w:r>
+        <w:t>khususnya</w:t>
+      </w:r>
+      <w:proofErr w:type="spellEnd"/>
+      <w:r>
+        <w:t xml:space="preserve"> </w:t>
+      </w:r>
+      <w:proofErr w:type="spellStart"/>
+      <w:r>
+        <w:t>metode</w:t>
+      </w:r>
+      <w:proofErr w:type="spellEnd"/>
+      <w:r>
+        <w:t xml:space="preserve"> Bidirectional LSTM</w:t>
       </w:r>
       <w:r>
         <w:rPr>
@@ -494,12 +3784,133 @@
         <w:spacing w:line="480" w:lineRule="auto"/>
         <w:ind w:left="1800"/>
       </w:pPr>
-      <w:r>
-        <w:t xml:space="preserve">Berisi bagaimana pengolahan data untuk penelitian dan rencana/Langkah-langkah yang akan ditempuh dalam melakukan penelitian ini. Selain itu, </w:t>
-      </w:r>
-      <w:r>
-        <w:lastRenderedPageBreak/>
-        <w:t xml:space="preserve">akan dijelaskan proses implementasi dari metode </w:t>
+      <w:proofErr w:type="spellStart"/>
+      <w:r>
+        <w:t>Berisi</w:t>
+      </w:r>
+      <w:proofErr w:type="spellEnd"/>
+      <w:r>
+        <w:t xml:space="preserve"> </w:t>
+      </w:r>
+      <w:proofErr w:type="spellStart"/>
+      <w:r>
+        <w:t>bagaimana</w:t>
+      </w:r>
+      <w:proofErr w:type="spellEnd"/>
+      <w:r>
+        <w:t xml:space="preserve"> </w:t>
+      </w:r>
+      <w:proofErr w:type="spellStart"/>
+      <w:r>
+        <w:t>pengolahan</w:t>
+      </w:r>
+      <w:proofErr w:type="spellEnd"/>
+      <w:r>
+        <w:t xml:space="preserve"> data untuk penelitian dan </w:t>
+      </w:r>
+      <w:proofErr w:type="spellStart"/>
+      <w:r>
+        <w:t>rencana</w:t>
+      </w:r>
+      <w:proofErr w:type="spellEnd"/>
+      <w:r>
+        <w:t>/Langkah-</w:t>
+      </w:r>
+      <w:proofErr w:type="spellStart"/>
+      <w:r>
+        <w:t>langkah</w:t>
+      </w:r>
+      <w:proofErr w:type="spellEnd"/>
+      <w:r>
+        <w:t xml:space="preserve"> yang </w:t>
+      </w:r>
+      <w:proofErr w:type="spellStart"/>
+      <w:r>
+        <w:t>akan</w:t>
+      </w:r>
+      <w:proofErr w:type="spellEnd"/>
+      <w:r>
+        <w:t xml:space="preserve"> </w:t>
+      </w:r>
+      <w:proofErr w:type="spellStart"/>
+      <w:r>
+        <w:t>ditempuh</w:t>
+      </w:r>
+      <w:proofErr w:type="spellEnd"/>
+      <w:r>
+        <w:t xml:space="preserve"> </w:t>
+      </w:r>
+      <w:proofErr w:type="spellStart"/>
+      <w:r>
+        <w:t>dalam</w:t>
+      </w:r>
+      <w:proofErr w:type="spellEnd"/>
+      <w:r>
+        <w:t xml:space="preserve"> </w:t>
+      </w:r>
+      <w:proofErr w:type="spellStart"/>
+      <w:r>
+        <w:t>melakukan</w:t>
+      </w:r>
+      <w:proofErr w:type="spellEnd"/>
+      <w:r>
+        <w:t xml:space="preserve"> penelitian ini. </w:t>
+      </w:r>
+      <w:proofErr w:type="spellStart"/>
+      <w:r>
+        <w:t>Selain</w:t>
+      </w:r>
+      <w:proofErr w:type="spellEnd"/>
+      <w:r>
+        <w:t xml:space="preserve"> </w:t>
+      </w:r>
+      <w:proofErr w:type="spellStart"/>
+      <w:r>
+        <w:t>itu</w:t>
+      </w:r>
+      <w:proofErr w:type="spellEnd"/>
+      <w:r>
+        <w:t xml:space="preserve">, </w:t>
+      </w:r>
+      <w:proofErr w:type="spellStart"/>
+      <w:r>
+        <w:t>akan</w:t>
+      </w:r>
+      <w:proofErr w:type="spellEnd"/>
+      <w:r>
+        <w:t xml:space="preserve"> </w:t>
+      </w:r>
+      <w:proofErr w:type="spellStart"/>
+      <w:r>
+        <w:t>dijelaskan</w:t>
+      </w:r>
+      <w:proofErr w:type="spellEnd"/>
+      <w:r>
+        <w:t xml:space="preserve"> proses </w:t>
+      </w:r>
+      <w:proofErr w:type="spellStart"/>
+      <w:r>
+        <w:t>implementasi</w:t>
+      </w:r>
+      <w:proofErr w:type="spellEnd"/>
+      <w:r>
+        <w:t xml:space="preserve"> </w:t>
+      </w:r>
+      <w:proofErr w:type="spellStart"/>
+      <w:r>
+        <w:t>dari</w:t>
+      </w:r>
+      <w:proofErr w:type="spellEnd"/>
+      <w:r>
+        <w:t xml:space="preserve"> </w:t>
+      </w:r>
+      <w:proofErr w:type="spellStart"/>
+      <w:r>
+        <w:t>metode</w:t>
+      </w:r>
+      <w:proofErr w:type="spellEnd"/>
+      <w:r>
+        <w:t xml:space="preserve"> </w:t>
       </w:r>
       <w:r>
         <w:rPr>
@@ -508,8 +3919,73 @@
         </w:rPr>
         <w:t xml:space="preserve">deep learning </w:t>
       </w:r>
-      <w:r>
-        <w:t>metode Bidirectional LSTM untuk dapat melakukan sentiment analysis serta memaparkan arsitektur model yang akan digunakan untuk penelitian ini.</w:t>
+      <w:proofErr w:type="spellStart"/>
+      <w:r>
+        <w:t>metode</w:t>
+      </w:r>
+      <w:proofErr w:type="spellEnd"/>
+      <w:r>
+        <w:t xml:space="preserve"> </w:t>
+      </w:r>
+      <w:r>
+        <w:lastRenderedPageBreak/>
+        <w:t xml:space="preserve">Bidirectional LSTM untuk </w:t>
+      </w:r>
+      <w:proofErr w:type="spellStart"/>
+      <w:r>
+        <w:t>dapat</w:t>
+      </w:r>
+      <w:proofErr w:type="spellEnd"/>
+      <w:r>
+        <w:t xml:space="preserve"> </w:t>
+      </w:r>
+      <w:proofErr w:type="spellStart"/>
+      <w:r>
+        <w:t>melakukan</w:t>
+      </w:r>
+      <w:proofErr w:type="spellEnd"/>
+      <w:r>
+        <w:t xml:space="preserve"> sentiment analysis </w:t>
+      </w:r>
+      <w:proofErr w:type="spellStart"/>
+      <w:r>
+        <w:t>serta</w:t>
+      </w:r>
+      <w:proofErr w:type="spellEnd"/>
+      <w:r>
+        <w:t xml:space="preserve"> </w:t>
+      </w:r>
+      <w:proofErr w:type="spellStart"/>
+      <w:r>
+        <w:t>memaparkan</w:t>
+      </w:r>
+      <w:proofErr w:type="spellEnd"/>
+      <w:r>
+        <w:t xml:space="preserve"> </w:t>
+      </w:r>
+      <w:proofErr w:type="spellStart"/>
+      <w:r>
+        <w:t>arsitektur</w:t>
+      </w:r>
+      <w:proofErr w:type="spellEnd"/>
+      <w:r>
+        <w:t xml:space="preserve"> model yang </w:t>
+      </w:r>
+      <w:proofErr w:type="spellStart"/>
+      <w:r>
+        <w:t>akan</w:t>
+      </w:r>
+      <w:proofErr w:type="spellEnd"/>
+      <w:r>
+        <w:t xml:space="preserve"> </w:t>
+      </w:r>
+      <w:proofErr w:type="spellStart"/>
+      <w:r>
+        <w:t>digunakan</w:t>
+      </w:r>
+      <w:proofErr w:type="spellEnd"/>
+      <w:r>
+        <w:t xml:space="preserve"> untuk penelitian ini.</w:t>
       </w:r>
     </w:p>
     <w:p>
@@ -530,8 +4006,117 @@
         <w:spacing w:line="480" w:lineRule="auto"/>
         <w:ind w:left="1800"/>
       </w:pPr>
-      <w:r>
-        <w:t>Implementasi serta hasil dari penelitian ini. Setelah itu, akan melakukan pembahasan dan Analisa terhadap hasil pengujian-pengujian yang telah dilakukan.</w:t>
+      <w:proofErr w:type="spellStart"/>
+      <w:r>
+        <w:t>Implementasi</w:t>
+      </w:r>
+      <w:proofErr w:type="spellEnd"/>
+      <w:r>
+        <w:t xml:space="preserve"> </w:t>
+      </w:r>
+      <w:proofErr w:type="spellStart"/>
+      <w:r>
+        <w:t>serta</w:t>
+      </w:r>
+      <w:proofErr w:type="spellEnd"/>
+      <w:r>
+        <w:t xml:space="preserve"> </w:t>
+      </w:r>
+      <w:proofErr w:type="spellStart"/>
+      <w:r>
+        <w:t>hasil</w:t>
+      </w:r>
+      <w:proofErr w:type="spellEnd"/>
+      <w:r>
+        <w:t xml:space="preserve"> </w:t>
+      </w:r>
+      <w:proofErr w:type="spellStart"/>
+      <w:r>
+        <w:t>dari</w:t>
+      </w:r>
+      <w:proofErr w:type="spellEnd"/>
+      <w:r>
+        <w:t xml:space="preserve"> penelitian ini. </w:t>
+      </w:r>
+      <w:proofErr w:type="spellStart"/>
+      <w:r>
+        <w:t>Setelah</w:t>
+      </w:r>
+      <w:proofErr w:type="spellEnd"/>
+      <w:r>
+        <w:t xml:space="preserve"> </w:t>
+      </w:r>
+      <w:proofErr w:type="spellStart"/>
+      <w:r>
+        <w:t>itu</w:t>
+      </w:r>
+      <w:proofErr w:type="spellEnd"/>
+      <w:r>
+        <w:t xml:space="preserve">, </w:t>
+      </w:r>
+      <w:proofErr w:type="spellStart"/>
+      <w:r>
+        <w:t>akan</w:t>
+      </w:r>
+      <w:proofErr w:type="spellEnd"/>
+      <w:r>
+        <w:t xml:space="preserve"> </w:t>
+      </w:r>
+      <w:proofErr w:type="spellStart"/>
+      <w:r>
+        <w:t>melakukan</w:t>
+      </w:r>
+      <w:proofErr w:type="spellEnd"/>
+      <w:r>
+        <w:t xml:space="preserve"> </w:t>
+      </w:r>
+      <w:proofErr w:type="spellStart"/>
+      <w:r>
+        <w:t>pembahasan</w:t>
+      </w:r>
+      <w:proofErr w:type="spellEnd"/>
+      <w:r>
+        <w:t xml:space="preserve"> dan Analisa </w:t>
+      </w:r>
+      <w:proofErr w:type="spellStart"/>
+      <w:r>
+        <w:t>terhadap</w:t>
+      </w:r>
+      <w:proofErr w:type="spellEnd"/>
+      <w:r>
+        <w:t xml:space="preserve"> </w:t>
+      </w:r>
+      <w:proofErr w:type="spellStart"/>
+      <w:r>
+        <w:t>hasil</w:t>
+      </w:r>
+      <w:proofErr w:type="spellEnd"/>
+      <w:r>
+        <w:t xml:space="preserve"> </w:t>
+      </w:r>
+      <w:proofErr w:type="spellStart"/>
+      <w:r>
+        <w:t>pengujian-pengujian</w:t>
+      </w:r>
+      <w:proofErr w:type="spellEnd"/>
+      <w:r>
+        <w:t xml:space="preserve"> yang </w:t>
+      </w:r>
+      <w:proofErr w:type="spellStart"/>
+      <w:r>
+        <w:t>telah</w:t>
+      </w:r>
+      <w:proofErr w:type="spellEnd"/>
+      <w:r>
+        <w:t xml:space="preserve"> </w:t>
+      </w:r>
+      <w:proofErr w:type="spellStart"/>
+      <w:r>
+        <w:t>dilakukan</w:t>
+      </w:r>
+      <w:proofErr w:type="spellEnd"/>
+      <w:r>
+        <w:t>.</w:t>
       </w:r>
       <w:sdt>
         <w:sdtPr>
@@ -579,8 +4164,93 @@
         <w:spacing w:line="480" w:lineRule="auto"/>
         <w:ind w:left="1800"/>
       </w:pPr>
-      <w:r>
-        <w:t>Menyimpulkan percobaan-percobaan dalam penelitian yang telah dilakukan dan juga akan diuraikan saran dari penulis untuk pengembangan dari penelitian ini.</w:t>
+      <w:proofErr w:type="spellStart"/>
+      <w:r>
+        <w:t>Menyimpulkan</w:t>
+      </w:r>
+      <w:proofErr w:type="spellEnd"/>
+      <w:r>
+        <w:t xml:space="preserve"> </w:t>
+      </w:r>
+      <w:proofErr w:type="spellStart"/>
+      <w:r>
+        <w:t>percobaan-percobaan</w:t>
+      </w:r>
+      <w:proofErr w:type="spellEnd"/>
+      <w:r>
+        <w:t xml:space="preserve"> </w:t>
+      </w:r>
+      <w:proofErr w:type="spellStart"/>
+      <w:r>
+        <w:t>dalam</w:t>
+      </w:r>
+      <w:proofErr w:type="spellEnd"/>
+      <w:r>
+        <w:t xml:space="preserve"> penelitian yang </w:t>
+      </w:r>
+      <w:proofErr w:type="spellStart"/>
+      <w:r>
+        <w:t>telah</w:t>
+      </w:r>
+      <w:proofErr w:type="spellEnd"/>
+      <w:r>
+        <w:t xml:space="preserve"> </w:t>
+      </w:r>
+      <w:proofErr w:type="spellStart"/>
+      <w:r>
+        <w:t>dilakukan</w:t>
+      </w:r>
+      <w:proofErr w:type="spellEnd"/>
+      <w:r>
+        <w:t xml:space="preserve"> dan juga </w:t>
+      </w:r>
+      <w:proofErr w:type="spellStart"/>
+      <w:r>
+        <w:t>akan</w:t>
+      </w:r>
+      <w:proofErr w:type="spellEnd"/>
+      <w:r>
+        <w:t xml:space="preserve"> </w:t>
+      </w:r>
+      <w:proofErr w:type="spellStart"/>
+      <w:r>
+        <w:t>diuraikan</w:t>
+      </w:r>
+      <w:proofErr w:type="spellEnd"/>
+      <w:r>
+        <w:t xml:space="preserve"> saran </w:t>
+      </w:r>
+      <w:proofErr w:type="spellStart"/>
+      <w:r>
+        <w:t>dari</w:t>
+      </w:r>
+      <w:proofErr w:type="spellEnd"/>
+      <w:r>
+        <w:t xml:space="preserve"> </w:t>
+      </w:r>
+      <w:proofErr w:type="spellStart"/>
+      <w:r>
+        <w:t>penulis</w:t>
+      </w:r>
+      <w:proofErr w:type="spellEnd"/>
+      <w:r>
+        <w:t xml:space="preserve"> untuk </w:t>
+      </w:r>
+      <w:proofErr w:type="spellStart"/>
+      <w:r>
+        <w:t>pengembangan</w:t>
+      </w:r>
+      <w:proofErr w:type="spellEnd"/>
+      <w:r>
+        <w:t xml:space="preserve"> </w:t>
+      </w:r>
+      <w:proofErr w:type="spellStart"/>
+      <w:r>
+        <w:t>dari</w:t>
+      </w:r>
+      <w:proofErr w:type="spellEnd"/>
+      <w:r>
+        <w:t xml:space="preserve"> penelitian ini.</w:t>
       </w:r>
       <w:sdt>
         <w:sdtPr>
@@ -628,32 +4298,73 @@
         <w:spacing w:line="480" w:lineRule="auto"/>
         <w:ind w:left="1800"/>
       </w:pPr>
-      <w:r>
-        <w:t>Berisi tentang referensi yang digunakan dalam penelitian ini.</w:t>
+      <w:proofErr w:type="spellStart"/>
+      <w:r>
+        <w:t>Berisi</w:t>
+      </w:r>
+      <w:proofErr w:type="spellEnd"/>
+      <w:r>
+        <w:t xml:space="preserve"> </w:t>
+      </w:r>
+      <w:proofErr w:type="spellStart"/>
+      <w:r>
+        <w:t>tentang</w:t>
+      </w:r>
+      <w:proofErr w:type="spellEnd"/>
+      <w:r>
+        <w:t xml:space="preserve"> </w:t>
+      </w:r>
+      <w:proofErr w:type="spellStart"/>
+      <w:r>
+        <w:t>referensi</w:t>
+      </w:r>
+      <w:proofErr w:type="spellEnd"/>
+      <w:r>
+        <w:t xml:space="preserve"> yang </w:t>
+      </w:r>
+      <w:proofErr w:type="spellStart"/>
+      <w:r>
+        <w:t>digunakan</w:t>
+      </w:r>
+      <w:proofErr w:type="spellEnd"/>
+      <w:r>
+        <w:t xml:space="preserve"> </w:t>
+      </w:r>
+      <w:proofErr w:type="spellStart"/>
+      <w:r>
+        <w:t>dalam</w:t>
+      </w:r>
+      <w:proofErr w:type="spellEnd"/>
+      <w:r>
+        <w:t xml:space="preserve"> penelitian ini.</w:t>
       </w:r>
     </w:p>
     <w:sdt>
       <w:sdtPr>
+        <w:rPr>
+          <w:rFonts w:ascii="Times New Roman" w:eastAsia="Times New Roman" w:hAnsi="Times New Roman" w:cs="Times New Roman"/>
+          <w:color w:val="auto"/>
+          <w:sz w:val="24"/>
+          <w:szCs w:val="24"/>
+        </w:rPr>
         <w:id w:val="1110324484"/>
         <w:docPartObj>
           <w:docPartGallery w:val="Bibliographies"/>
           <w:docPartUnique/>
         </w:docPartObj>
       </w:sdtPr>
-      <w:sdtEndPr>
-        <w:rPr>
-          <w:rFonts w:ascii="Times New Roman" w:eastAsia="Times New Roman" w:hAnsi="Times New Roman" w:cs="Times New Roman"/>
-          <w:color w:val="auto"/>
-          <w:sz w:val="24"/>
-          <w:szCs w:val="24"/>
-        </w:rPr>
-      </w:sdtEndPr>
       <w:sdtContent>
         <w:p>
           <w:pPr>
             <w:pStyle w:val="Heading1"/>
+            <w:rPr>
+              <w:rFonts w:ascii="Times New Roman" w:hAnsi="Times New Roman" w:cs="Times New Roman"/>
+            </w:rPr>
           </w:pPr>
           <w:r>
+            <w:rPr>
+              <w:rFonts w:ascii="Times New Roman" w:hAnsi="Times New Roman" w:cs="Times New Roman"/>
+            </w:rPr>
             <w:t>References</w:t>
           </w:r>
         </w:p>
@@ -2857,7 +6568,7 @@
     <b:Title>Pengguna Twitter di Indonesia Capai 18,45 Juta pada 2022</b:Title>
     <b:Year>2022</b:Year>
     <b:URL>https://dataindonesia.id/digital/detail/pengguna-twitter-di-indonesia-capai-1845-juta-pada-2022</b:URL>
-    <b:RefOrder>3</b:RefOrder>
+    <b:RefOrder>1</b:RefOrder>
   </b:Source>
   <b:Source>
     <b:Tag>Wik22</b:Tag>
@@ -2871,7 +6582,7 @@
     <b:Title>Ucapan Kebencian</b:Title>
     <b:Year>2022</b:Year>
     <b:URL>https://id.wikipedia.org/wiki/Ucapan_kebencian</b:URL>
-    <b:RefOrder>4</b:RefOrder>
+    <b:RefOrder>2</b:RefOrder>
   </b:Source>
   <b:Source>
     <b:Tag>alg22</b:Tag>
@@ -2885,7 +6596,7 @@
     <b:Title>Apa Itu Sentiment Analysis</b:Title>
     <b:Year>2022</b:Year>
     <b:URL>https://algorit.ma/blog/sentiment-analysis-adalah-2022/</b:URL>
-    <b:RefOrder>1</b:RefOrder>
+    <b:RefOrder>3</b:RefOrder>
   </b:Source>
   <b:Source>
     <b:Tag>alg221</b:Tag>
@@ -2899,13 +6610,13 @@
     <b:Title>Apa Itu Long Short Term Memory Network (LSTM)?</b:Title>
     <b:Year>2022</b:Year>
     <b:URL>https://algorit.ma/blog/lstm-network-adalah-2022/</b:URL>
-    <b:RefOrder>2</b:RefOrder>
+    <b:RefOrder>4</b:RefOrder>
   </b:Source>
 </b:Sources>
 </file>
 
 <file path=customXml/itemProps1.xml><?xml version="1.0" encoding="utf-8"?>
-<ds:datastoreItem xmlns:ds="http://schemas.openxmlformats.org/officeDocument/2006/customXml" ds:itemID="{8E178DFF-BC0B-4715-A673-B2F3B715F8FA}">
+<ds:datastoreItem xmlns:ds="http://schemas.openxmlformats.org/officeDocument/2006/customXml" ds:itemID="{7466837D-BEE8-49A2-B6B9-9F22E7DD147B}">
   <ds:schemaRefs>
     <ds:schemaRef ds:uri="http://schemas.openxmlformats.org/officeDocument/2006/bibliography"/>
   </ds:schemaRefs>

</xml_diff>